<commit_message>
Agrego imagenes de graficos y modifico el informe
</commit_message>
<xml_diff>
--- a/Documentacion_Tanques_Acoplados.docx
+++ b/Documentacion_Tanques_Acoplados.docx
@@ -1,1002 +1,151 @@
 
 <file path=word/document.xml><?xml version="1.0" encoding="utf-8"?>
-<w:document xmlns:wpc="http://schemas.microsoft.com/office/word/2010/wordprocessingCanvas" xmlns:cx="http://schemas.microsoft.com/office/drawing/2014/chartex" xmlns:cx1="http://schemas.microsoft.com/office/drawing/2015/9/8/chartex" xmlns:cx2="http://schemas.microsoft.com/office/drawing/2015/10/21/chartex" xmlns:cx3="http://schemas.microsoft.com/office/drawing/2016/5/9/chartex" xmlns:cx4="http://schemas.microsoft.com/office/drawing/2016/5/10/chartex" xmlns:cx5="http://schemas.microsoft.com/office/drawing/2016/5/11/chartex" xmlns:cx6="http://schemas.microsoft.com/office/drawing/2016/5/12/chartex" xmlns:cx7="http://schemas.microsoft.com/office/drawing/2016/5/13/chartex" xmlns:cx8="http://schemas.microsoft.com/office/drawing/2016/5/14/chartex" xmlns:mc="http://schemas.openxmlformats.org/markup-compatibility/2006" xmlns:aink="http://schemas.microsoft.com/office/drawing/2016/ink" xmlns:am3d="http://schemas.microsoft.com/office/drawing/2017/model3d" xmlns:o="urn:schemas-microsoft-com:office:office" xmlns:oel="http://schemas.microsoft.com/office/2019/extlst" xmlns:r="http://schemas.openxmlformats.org/officeDocument/2006/relationships" xmlns:m="http://schemas.openxmlformats.org/officeDocument/2006/math" xmlns:v="urn:schemas-microsoft-com:vml" xmlns:wp14="http://schemas.microsoft.com/office/word/2010/wordprocessingDrawing" xmlns:wp="http://schemas.openxmlformats.org/drawingml/2006/wordprocessingDrawing" xmlns:w10="urn:schemas-microsoft-com:office:word" xmlns:w="http://schemas.openxmlformats.org/wordprocessingml/2006/main" xmlns:w14="http://schemas.microsoft.com/office/word/2010/wordml" xmlns:w15="http://schemas.microsoft.com/office/word/2012/wordml" xmlns:w16cex="http://schemas.microsoft.com/office/word/2018/wordml/cex" xmlns:w16cid="http://schemas.microsoft.com/office/word/2016/wordml/cid" xmlns:w16="http://schemas.microsoft.com/office/word/2018/wordml" xmlns:w16du="http://schemas.microsoft.com/office/word/2023/wordml/word16du" xmlns:w16sdtdh="http://schemas.microsoft.com/office/word/2020/wordml/sdtdatahash" xmlns:w16sdtfl="http://schemas.microsoft.com/office/word/2024/wordml/sdtformatlock" xmlns:w16se="http://schemas.microsoft.com/office/word/2015/wordml/symex" xmlns:wpg="http://schemas.microsoft.com/office/word/2010/wordprocessingGroup" xmlns:wpi="http://schemas.microsoft.com/office/word/2010/wordprocessingInk" xmlns:wne="http://schemas.microsoft.com/office/word/2006/wordml" xmlns:wps="http://schemas.microsoft.com/office/word/2010/wordprocessingShape" mc:Ignorable="w14 w15 w16se w16cid w16 w16cex w16sdtdh w16sdtfl w16du wp14">
+<w:document xmlns:wpc="http://schemas.microsoft.com/office/word/2010/wordprocessingCanvas" xmlns:cx="http://schemas.microsoft.com/office/drawing/2014/chartex" xmlns:cx1="http://schemas.microsoft.com/office/drawing/2015/9/8/chartex" xmlns:cx2="http://schemas.microsoft.com/office/drawing/2015/10/21/chartex" xmlns:cx3="http://schemas.microsoft.com/office/drawing/2016/5/9/chartex" xmlns:cx4="http://schemas.microsoft.com/office/drawing/2016/5/10/chartex" xmlns:cx5="http://schemas.microsoft.com/office/drawing/2016/5/11/chartex" xmlns:cx6="http://schemas.microsoft.com/office/drawing/2016/5/12/chartex" xmlns:cx7="http://schemas.microsoft.com/office/drawing/2016/5/13/chartex" xmlns:cx8="http://schemas.microsoft.com/office/drawing/2016/5/14/chartex" xmlns:mc="http://schemas.openxmlformats.org/markup-compatibility/2006" xmlns:aink="http://schemas.microsoft.com/office/drawing/2016/ink" xmlns:am3d="http://schemas.microsoft.com/office/drawing/2017/model3d" xmlns:o="urn:schemas-microsoft-com:office:office" xmlns:r="http://schemas.openxmlformats.org/officeDocument/2006/relationships" xmlns:m="http://schemas.openxmlformats.org/officeDocument/2006/math" xmlns:v="urn:schemas-microsoft-com:vml" xmlns:wp14="http://schemas.microsoft.com/office/word/2010/wordprocessingDrawing" xmlns:wp="http://schemas.openxmlformats.org/drawingml/2006/wordprocessingDrawing" xmlns:w10="urn:schemas-microsoft-com:office:word" xmlns:w="http://schemas.openxmlformats.org/wordprocessingml/2006/main" xmlns:w14="http://schemas.microsoft.com/office/word/2010/wordml" xmlns:w15="http://schemas.microsoft.com/office/word/2012/wordml" xmlns:w16cex="http://schemas.microsoft.com/office/word/2018/wordml/cex" xmlns:w16cid="http://schemas.microsoft.com/office/word/2016/wordml/cid" xmlns:w16="http://schemas.microsoft.com/office/word/2018/wordml" xmlns:w16sdtdh="http://schemas.microsoft.com/office/word/2020/wordml/sdtdatahash" xmlns:w16se="http://schemas.microsoft.com/office/word/2015/wordml/symex" xmlns:wpg="http://schemas.microsoft.com/office/word/2010/wordprocessingGroup" xmlns:wpi="http://schemas.microsoft.com/office/word/2010/wordprocessingInk" xmlns:wne="http://schemas.microsoft.com/office/word/2006/wordml" xmlns:wps="http://schemas.microsoft.com/office/word/2010/wordprocessingShape" mc:Ignorable="w14 w15 w16se w16cid w16 w16cex w16sdtdh wp14">
   <w:body>
     <w:p>
       <w:pPr>
         <w:pStyle w:val="Ttulo"/>
-      </w:pPr>
-      <w:r>
+        <w:rPr>
+          <w:lang w:val="es-US"/>
+        </w:rPr>
+      </w:pPr>
+      <w:bookmarkStart w:id="0" w:name="_Hlk200480446"/>
+      <w:bookmarkEnd w:id="0"/>
+      <w:r>
+        <w:rPr>
+          <w:lang w:val="es-US"/>
+        </w:rPr>
         <w:t>Simulación de Tanques Acoplados</w:t>
       </w:r>
     </w:p>
     <w:p>
       <w:pPr>
         <w:pStyle w:val="Ttulo1"/>
-      </w:pPr>
-      <w:r>
-        <w:t>🔍 Descripción del proyecto</w:t>
+        <w:rPr>
+          <w:lang w:val="es-US"/>
+        </w:rPr>
+      </w:pPr>
+      <w:r>
+        <w:rPr>
+          <w:lang w:val="es-US"/>
+        </w:rPr>
+        <w:t>🔍</w:t>
+      </w:r>
+      <w:r>
+        <w:rPr>
+          <w:lang w:val="es-US"/>
+        </w:rPr>
+        <w:t xml:space="preserve"> Descripción del proyecto</w:t>
       </w:r>
     </w:p>
     <w:p>
-      <w:r>
-        <w:t>Este proyecto tiene como objetivo modelar y simular el comportamiento dinámico de dos tanques cilíndricos interconectados. El primero recibe un flujo de entrada de líquido, y transfiere parte de ese líquido al segundo tanque. A su vez, el segundo tanque vacía el líquido hacia el exterior de acuerdo a una ley de descarga que depende de la raíz cuadrada de su altura.</w:t>
-      </w:r>
-      <w:r>
+      <w:pPr>
+        <w:rPr>
+          <w:lang w:val="es-US"/>
+        </w:rPr>
+      </w:pPr>
+      <w:r>
+        <w:rPr>
+          <w:lang w:val="es-US"/>
+        </w:rPr>
+        <w:t xml:space="preserve">Este proyecto tiene como objetivo modelar y simular el comportamiento dinámico de dos tanques cilíndricos interconectados. El primero recibe un flujo de entrada de líquido, y transfiere </w:t>
+      </w:r>
+      <w:r>
+        <w:rPr>
+          <w:lang w:val="es-US"/>
+        </w:rPr>
+        <w:t>parte de ese líquido al segundo tanque. A su vez, el segundo tanque vacía el líquido hacia el exterior de acuerdo a una ley de descarga que depende de la raíz cuadrada de su altura.</w:t>
+      </w:r>
+      <w:r>
+        <w:rPr>
+          <w:lang w:val="es-US"/>
+        </w:rPr>
         <w:br/>
       </w:r>
       <w:r>
+        <w:rPr>
+          <w:lang w:val="es-US"/>
+        </w:rPr>
         <w:br/>
-        <w:t>La simulación permite estudiar cómo varían las alturas del líquido en cada tanque con el tiempo, bajo diferentes condiciones de entrada y parámetros físicos del sistema.</w:t>
+        <w:t>La simulación permite estudiar cómo varían las alturas del líquido en cad</w:t>
+      </w:r>
+      <w:r>
+        <w:rPr>
+          <w:lang w:val="es-US"/>
+        </w:rPr>
+        <w:t>a tanque con el tiempo, bajo diferentes condiciones de entrada y parámetros físicos del sistema.</w:t>
       </w:r>
     </w:p>
     <w:p>
       <w:pPr>
         <w:pStyle w:val="Ttulo1"/>
-      </w:pPr>
-      <w:r>
-        <w:t>🧮 Fundamento teórico</w:t>
+        <w:rPr>
+          <w:lang w:val="es-US"/>
+        </w:rPr>
+      </w:pPr>
+      <w:r>
+        <w:rPr>
+          <w:lang w:val="es-US"/>
+        </w:rPr>
+        <w:t>🧮</w:t>
+      </w:r>
+      <w:r>
+        <w:rPr>
+          <w:lang w:val="es-US"/>
+        </w:rPr>
+        <w:t xml:space="preserve"> Fundamento teórico</w:t>
       </w:r>
     </w:p>
     <w:p>
-      <w:r>
-        <w:t>El sistema se modela mediante un conjunto de ecuaciones diferenciales ordinarias (EDOs) basadas en los principios de conservación de masa:</w:t>
+      <w:pPr>
+        <w:rPr>
+          <w:lang w:val="es-US"/>
+        </w:rPr>
+      </w:pPr>
+      <w:r>
+        <w:rPr>
+          <w:lang w:val="es-US"/>
+        </w:rPr>
+        <w:t>El sistema se modela mediante un conjunto de ecuaciones diferenciales ordinarias (</w:t>
+      </w:r>
+      <w:proofErr w:type="spellStart"/>
+      <w:r>
+        <w:rPr>
+          <w:lang w:val="es-US"/>
+        </w:rPr>
+        <w:t>EDOs</w:t>
+      </w:r>
+      <w:proofErr w:type="spellEnd"/>
+      <w:r>
+        <w:rPr>
+          <w:lang w:val="es-US"/>
+        </w:rPr>
+        <w:t>) basadas en los principios de conservación de masa</w:t>
+      </w:r>
+      <w:r>
+        <w:rPr>
+          <w:lang w:val="es-US"/>
+        </w:rPr>
+        <w:t>:</w:t>
       </w:r>
     </w:p>
     <w:p>
-      <w:r>
-        <w:t>dh1(t)/dt = (1/A) * (Fentrada(t) - K1 * h1(t))</w:t>
-      </w:r>
-    </w:p>
-    <w:p>
-      <w:r>
-        <w:t>dh2(t)/dt = (1/A) * (K1 * h1(t) - K2 * sqrt(g * h2(t)))</w:t>
-      </w:r>
-    </w:p>
-    <w:p>
-      <w:r>
-        <w:t>Donde:</w:t>
-      </w:r>
-      <w:r>
-        <w:br/>
-        <w:t>- h1(t), h2(t): alturas del líquido en los tanques 1 y 2</w:t>
-      </w:r>
-      <w:r>
-        <w:br/>
-        <w:t>- A: área de base del tanque</w:t>
-      </w:r>
-      <w:r>
-        <w:br/>
-        <w:t>- Fentrada(t): flujo de entrada</w:t>
-      </w:r>
-      <w:r>
-        <w:br/>
-        <w:t>- K1, K2: constantes de transferencia y descarga</w:t>
-      </w:r>
-      <w:r>
-        <w:br/>
-        <w:t>- g: aceleración gravitatoria</w:t>
-      </w:r>
-    </w:p>
-    <w:p>
-      <w:pPr>
-        <w:pStyle w:val="Ttulo1"/>
-      </w:pPr>
-      <w:r>
-        <w:t>⚙️ Parámetros usados en la simulación</w:t>
-      </w:r>
-    </w:p>
-    <w:p>
-      <w:r>
-        <w:t>- Área de base de los tanques: A = 2 m²</w:t>
-      </w:r>
-      <w:r>
-        <w:br/>
-        <w:t>- Constante de transferencia entre tanques: K1 = 0.5</w:t>
-      </w:r>
-      <w:r>
-        <w:br/>
-        <w:t>- Constante de salida del segundo tanque: K2 = 1</w:t>
-      </w:r>
-      <w:r>
-        <w:br/>
-        <w:t>- Aceleración gravitatoria: g = 9.8 m/s²</w:t>
-      </w:r>
-      <w:r>
-        <w:br/>
-        <w:t>- Condiciones iniciales: h1(0) = 1000, h2(0) = 0</w:t>
-      </w:r>
-      <w:r>
-        <w:br/>
-        <w:t>- Flujo de entrada constante: Fentrada(t) = 20 m³/s</w:t>
-      </w:r>
-      <w:r>
-        <w:br/>
-        <w:t>- Paso de integración: h = 0.1 s</w:t>
-      </w:r>
-      <w:r>
-        <w:br/>
-        <w:t>- Tiempo de simulación: 200 s</w:t>
-      </w:r>
-    </w:p>
-    <w:p>
-      <w:pPr>
-        <w:pStyle w:val="Ttulo1"/>
-      </w:pPr>
-      <w:r>
-        <w:lastRenderedPageBreak/>
-        <w:t>💻 Implementación</w:t>
-      </w:r>
-    </w:p>
-    <w:p>
-      <w:r>
-        <w:t>Se utiliza Python para realizar la simulación numérica mediante el método de Euler, que permite aproximar la solución de las EDOs paso a paso.</w:t>
-      </w:r>
-      <w:r>
-        <w:br/>
-        <w:t xml:space="preserve">La simulación guarda los valores de altura en cada tanque, el flujo de entrada y el caudal de salida del segundo tanque. Luego se grafican estas curvas para analizar el comportamiento del sistema a lo largo del </w:t>
-      </w:r>
-      <w:proofErr w:type="spellStart"/>
-      <w:r>
-        <w:t>tiempo</w:t>
-      </w:r>
-      <w:proofErr w:type="spellEnd"/>
-      <w:r>
-        <w:t>.</w:t>
-      </w:r>
-    </w:p>
-    <w:p>
-      <w:pPr>
-        <w:pStyle w:val="Ttulo1"/>
-      </w:pPr>
-      <w:r>
-        <w:rPr>
-          <w:rFonts w:ascii="Segoe UI Emoji" w:hAnsi="Segoe UI Emoji" w:cs="Segoe UI Emoji"/>
-        </w:rPr>
-        <w:t>🔄</w:t>
-      </w:r>
-      <w:r>
-        <w:t xml:space="preserve"> Proceso de simulación</w:t>
-      </w:r>
-    </w:p>
-    <w:p>
-      <w:pPr>
-        <w:pStyle w:val="Prrafodelista"/>
-        <w:numPr>
-          <w:ilvl w:val="0"/>
-          <w:numId w:val="12"/>
-        </w:numPr>
-        <w:rPr>
-          <w:b/>
-          <w:bCs/>
-        </w:rPr>
-      </w:pPr>
-      <w:proofErr w:type="spellStart"/>
-      <w:r>
-        <w:rPr>
-          <w:b/>
-          <w:bCs/>
-        </w:rPr>
-        <w:t>Inicializacion</w:t>
-      </w:r>
-      <w:proofErr w:type="spellEnd"/>
-    </w:p>
-    <w:p>
-      <w:pPr>
-        <w:pStyle w:val="Prrafodelista"/>
-        <w:numPr>
-          <w:ilvl w:val="1"/>
-          <w:numId w:val="12"/>
-        </w:numPr>
-      </w:pPr>
-      <w:r>
-        <w:t xml:space="preserve">Se </w:t>
-      </w:r>
-      <w:proofErr w:type="spellStart"/>
-      <w:r>
-        <w:t>definen</w:t>
-      </w:r>
-      <w:proofErr w:type="spellEnd"/>
-      <w:r>
-        <w:t xml:space="preserve"> </w:t>
-      </w:r>
-      <w:proofErr w:type="spellStart"/>
-      <w:r>
-        <w:t>los</w:t>
-      </w:r>
-      <w:proofErr w:type="spellEnd"/>
-      <w:r>
-        <w:t xml:space="preserve"> </w:t>
-      </w:r>
-      <w:proofErr w:type="spellStart"/>
-      <w:r>
-        <w:t>parámetros</w:t>
-      </w:r>
-      <w:proofErr w:type="spellEnd"/>
-      <w:r>
-        <w:t xml:space="preserve"> </w:t>
-      </w:r>
-      <w:proofErr w:type="spellStart"/>
-      <w:r>
-        <w:t>físicos</w:t>
-      </w:r>
-      <w:proofErr w:type="spellEnd"/>
-      <w:r>
-        <w:t xml:space="preserve"> y </w:t>
-      </w:r>
-      <w:proofErr w:type="spellStart"/>
-      <w:r>
-        <w:t>numéricos</w:t>
-      </w:r>
-      <w:proofErr w:type="spellEnd"/>
-      <w:r>
-        <w:t xml:space="preserve"> (</w:t>
-      </w:r>
-      <w:proofErr w:type="spellStart"/>
-      <w:r>
-        <w:t>área</w:t>
-      </w:r>
-      <w:proofErr w:type="spellEnd"/>
-      <w:r>
-        <w:t xml:space="preserve">, </w:t>
-      </w:r>
-      <w:proofErr w:type="spellStart"/>
-      <w:r>
-        <w:t>coeficientes</w:t>
-      </w:r>
-      <w:proofErr w:type="spellEnd"/>
-      <w:r>
-        <w:t xml:space="preserve">, </w:t>
-      </w:r>
-      <w:proofErr w:type="spellStart"/>
-      <w:r>
-        <w:t>gravedad</w:t>
-      </w:r>
-      <w:proofErr w:type="spellEnd"/>
-      <w:r>
-        <w:t xml:space="preserve">, paso de </w:t>
-      </w:r>
-      <w:proofErr w:type="spellStart"/>
-      <w:r>
-        <w:t>integración</w:t>
-      </w:r>
-      <w:proofErr w:type="spellEnd"/>
-      <w:r>
-        <w:t>).</w:t>
-      </w:r>
-    </w:p>
-    <w:p>
-      <w:pPr>
-        <w:pStyle w:val="Prrafodelista"/>
-        <w:numPr>
-          <w:ilvl w:val="1"/>
-          <w:numId w:val="12"/>
-        </w:numPr>
-      </w:pPr>
-      <w:r>
-        <w:t xml:space="preserve">Se </w:t>
-      </w:r>
-      <w:proofErr w:type="spellStart"/>
-      <w:r>
-        <w:t>establecen</w:t>
-      </w:r>
-      <w:proofErr w:type="spellEnd"/>
-      <w:r>
-        <w:t xml:space="preserve"> </w:t>
-      </w:r>
-      <w:proofErr w:type="spellStart"/>
-      <w:r>
-        <w:t>condiciones</w:t>
-      </w:r>
-      <w:proofErr w:type="spellEnd"/>
-      <w:r>
-        <w:t xml:space="preserve"> </w:t>
-      </w:r>
-      <w:proofErr w:type="spellStart"/>
-      <w:r>
-        <w:t>iniciales</w:t>
-      </w:r>
-      <w:proofErr w:type="spellEnd"/>
-      <w:r>
-        <w:t xml:space="preserve"> (</w:t>
-      </w:r>
-      <w:proofErr w:type="spellStart"/>
-      <w:r>
-        <w:t>alturas</w:t>
-      </w:r>
-      <w:proofErr w:type="spellEnd"/>
-      <w:r>
-        <w:t xml:space="preserve"> </w:t>
-      </w:r>
-      <w:proofErr w:type="spellStart"/>
-      <w:r>
-        <w:t>iniciales</w:t>
-      </w:r>
-      <w:proofErr w:type="spellEnd"/>
-      <w:r>
-        <w:t xml:space="preserve"> de </w:t>
-      </w:r>
-      <w:proofErr w:type="spellStart"/>
-      <w:r>
-        <w:t>los</w:t>
-      </w:r>
-      <w:proofErr w:type="spellEnd"/>
-      <w:r>
-        <w:t xml:space="preserve"> </w:t>
-      </w:r>
-      <w:proofErr w:type="spellStart"/>
-      <w:r>
-        <w:t>tanques</w:t>
-      </w:r>
-      <w:proofErr w:type="spellEnd"/>
-      <w:r>
-        <w:t>)</w:t>
-      </w:r>
-      <w:r>
-        <w:t>.</w:t>
-      </w:r>
-    </w:p>
-    <w:p>
-      <w:pPr>
-        <w:pStyle w:val="Prrafodelista"/>
-        <w:numPr>
-          <w:ilvl w:val="0"/>
-          <w:numId w:val="12"/>
-        </w:numPr>
-        <w:rPr>
-          <w:b/>
-          <w:bCs/>
-        </w:rPr>
-      </w:pPr>
-      <w:proofErr w:type="spellStart"/>
-      <w:r>
-        <w:rPr>
-          <w:b/>
-          <w:bCs/>
-        </w:rPr>
-        <w:t>Iteración</w:t>
-      </w:r>
-      <w:proofErr w:type="spellEnd"/>
-      <w:r>
-        <w:rPr>
-          <w:b/>
-          <w:bCs/>
-        </w:rPr>
-        <w:t xml:space="preserve"> </w:t>
-      </w:r>
-      <w:proofErr w:type="spellStart"/>
-      <w:r>
-        <w:rPr>
-          <w:b/>
-          <w:bCs/>
-        </w:rPr>
-        <w:t>en</w:t>
-      </w:r>
-      <w:proofErr w:type="spellEnd"/>
-      <w:r>
-        <w:rPr>
-          <w:b/>
-          <w:bCs/>
-        </w:rPr>
-        <w:t xml:space="preserve"> </w:t>
-      </w:r>
-      <w:proofErr w:type="spellStart"/>
-      <w:r>
-        <w:rPr>
-          <w:b/>
-          <w:bCs/>
-        </w:rPr>
-        <w:t>el</w:t>
-      </w:r>
-      <w:proofErr w:type="spellEnd"/>
-      <w:r>
-        <w:rPr>
-          <w:b/>
-          <w:bCs/>
-        </w:rPr>
-        <w:t xml:space="preserve"> </w:t>
-      </w:r>
-      <w:proofErr w:type="spellStart"/>
-      <w:r>
-        <w:rPr>
-          <w:b/>
-          <w:bCs/>
-        </w:rPr>
-        <w:t>tiempo</w:t>
-      </w:r>
-      <w:proofErr w:type="spellEnd"/>
-      <w:r>
-        <w:rPr>
-          <w:b/>
-          <w:bCs/>
-        </w:rPr>
-        <w:t>:</w:t>
-      </w:r>
-    </w:p>
-    <w:p>
-      <w:pPr>
-        <w:pStyle w:val="Prrafodelista"/>
-        <w:numPr>
-          <w:ilvl w:val="1"/>
-          <w:numId w:val="12"/>
-        </w:numPr>
-      </w:pPr>
-      <w:r>
-        <w:t xml:space="preserve">En </w:t>
-      </w:r>
-      <w:proofErr w:type="spellStart"/>
-      <w:r>
-        <w:t>cada</w:t>
-      </w:r>
-      <w:proofErr w:type="spellEnd"/>
-      <w:r>
-        <w:t xml:space="preserve"> paso, se </w:t>
-      </w:r>
-      <w:proofErr w:type="spellStart"/>
-      <w:r>
-        <w:t>calcula</w:t>
-      </w:r>
-      <w:proofErr w:type="spellEnd"/>
-      <w:r>
-        <w:t xml:space="preserve"> </w:t>
-      </w:r>
-      <w:proofErr w:type="spellStart"/>
-      <w:r>
-        <w:t>el</w:t>
-      </w:r>
-      <w:proofErr w:type="spellEnd"/>
-      <w:r>
-        <w:t xml:space="preserve"> valor actual del </w:t>
-      </w:r>
-      <w:proofErr w:type="spellStart"/>
-      <w:r>
-        <w:t>flujo</w:t>
-      </w:r>
-      <w:proofErr w:type="spellEnd"/>
-      <w:r>
-        <w:t xml:space="preserve"> de entrada.</w:t>
-      </w:r>
-    </w:p>
-    <w:p>
-      <w:pPr>
-        <w:pStyle w:val="Prrafodelista"/>
-        <w:numPr>
-          <w:ilvl w:val="1"/>
-          <w:numId w:val="12"/>
-        </w:numPr>
-      </w:pPr>
-      <w:r>
-        <w:t xml:space="preserve">Se </w:t>
-      </w:r>
-      <w:proofErr w:type="spellStart"/>
-      <w:r>
-        <w:t>evalúan</w:t>
-      </w:r>
-      <w:proofErr w:type="spellEnd"/>
-      <w:r>
-        <w:t xml:space="preserve"> las </w:t>
-      </w:r>
-      <w:proofErr w:type="spellStart"/>
-      <w:r>
-        <w:t>derivadas</w:t>
-      </w:r>
-      <w:proofErr w:type="spellEnd"/>
-      <w:r>
-        <w:t xml:space="preserve"> de las </w:t>
-      </w:r>
-      <w:proofErr w:type="spellStart"/>
-      <w:r>
-        <w:t>alturas</w:t>
-      </w:r>
-      <w:proofErr w:type="spellEnd"/>
-      <w:r>
-        <w:t xml:space="preserve"> de ambos </w:t>
-      </w:r>
-      <w:proofErr w:type="spellStart"/>
-      <w:r>
-        <w:t>tanques</w:t>
-      </w:r>
-      <w:proofErr w:type="spellEnd"/>
-      <w:r>
-        <w:t xml:space="preserve"> </w:t>
-      </w:r>
-      <w:proofErr w:type="spellStart"/>
-      <w:r>
-        <w:t>usando</w:t>
-      </w:r>
-      <w:proofErr w:type="spellEnd"/>
-      <w:r>
-        <w:t xml:space="preserve"> las </w:t>
-      </w:r>
-      <w:proofErr w:type="spellStart"/>
-      <w:r>
-        <w:t>ecuaciones</w:t>
-      </w:r>
-      <w:proofErr w:type="spellEnd"/>
-      <w:r>
-        <w:t xml:space="preserve"> del </w:t>
-      </w:r>
-      <w:proofErr w:type="spellStart"/>
-      <w:r>
-        <w:t>modelo</w:t>
-      </w:r>
-      <w:proofErr w:type="spellEnd"/>
-      <w:r>
-        <w:t>.</w:t>
-      </w:r>
-    </w:p>
-    <w:p>
-      <w:pPr>
-        <w:pStyle w:val="Prrafodelista"/>
-        <w:numPr>
-          <w:ilvl w:val="1"/>
-          <w:numId w:val="12"/>
-        </w:numPr>
-      </w:pPr>
-      <w:r>
-        <w:t xml:space="preserve">Se </w:t>
-      </w:r>
-      <w:proofErr w:type="spellStart"/>
-      <w:r>
-        <w:t>actualizan</w:t>
-      </w:r>
-      <w:proofErr w:type="spellEnd"/>
-      <w:r>
-        <w:t xml:space="preserve"> las </w:t>
-      </w:r>
-      <w:proofErr w:type="spellStart"/>
-      <w:r>
-        <w:t>alturas</w:t>
-      </w:r>
-      <w:proofErr w:type="spellEnd"/>
-      <w:r>
-        <w:t xml:space="preserve"> </w:t>
-      </w:r>
-      <w:proofErr w:type="spellStart"/>
-      <w:r>
-        <w:t>usando</w:t>
-      </w:r>
-      <w:proofErr w:type="spellEnd"/>
-      <w:r>
-        <w:t xml:space="preserve"> </w:t>
-      </w:r>
-      <w:proofErr w:type="spellStart"/>
-      <w:r>
-        <w:t>el</w:t>
-      </w:r>
-      <w:proofErr w:type="spellEnd"/>
-      <w:r>
-        <w:t xml:space="preserve"> </w:t>
-      </w:r>
-      <w:proofErr w:type="spellStart"/>
-      <w:r>
-        <w:t>método</w:t>
-      </w:r>
-      <w:proofErr w:type="spellEnd"/>
-      <w:r>
-        <w:t xml:space="preserve"> de Euler.</w:t>
-      </w:r>
-    </w:p>
-    <w:p>
-      <w:pPr>
-        <w:pStyle w:val="Prrafodelista"/>
-        <w:numPr>
-          <w:ilvl w:val="1"/>
-          <w:numId w:val="12"/>
-        </w:numPr>
-      </w:pPr>
-      <w:r>
-        <w:t xml:space="preserve">Se </w:t>
-      </w:r>
-      <w:proofErr w:type="spellStart"/>
-      <w:r>
-        <w:t>guarda</w:t>
-      </w:r>
-      <w:proofErr w:type="spellEnd"/>
-      <w:r>
-        <w:t xml:space="preserve"> </w:t>
-      </w:r>
-      <w:proofErr w:type="spellStart"/>
-      <w:r>
-        <w:t>el</w:t>
-      </w:r>
-      <w:proofErr w:type="spellEnd"/>
-      <w:r>
-        <w:t xml:space="preserve"> caudal de </w:t>
-      </w:r>
-      <w:proofErr w:type="spellStart"/>
-      <w:r>
-        <w:t>salida</w:t>
-      </w:r>
-      <w:proofErr w:type="spellEnd"/>
-      <w:r>
-        <w:t xml:space="preserve"> del </w:t>
-      </w:r>
-      <w:proofErr w:type="spellStart"/>
-      <w:r>
-        <w:t>segundo</w:t>
-      </w:r>
-      <w:proofErr w:type="spellEnd"/>
-      <w:r>
-        <w:t xml:space="preserve"> tanque para </w:t>
-      </w:r>
-      <w:proofErr w:type="spellStart"/>
-      <w:r>
-        <w:t>su</w:t>
-      </w:r>
-      <w:proofErr w:type="spellEnd"/>
-      <w:r>
-        <w:t xml:space="preserve"> posterior </w:t>
-      </w:r>
-      <w:proofErr w:type="spellStart"/>
-      <w:r>
-        <w:t>análisis</w:t>
-      </w:r>
-      <w:proofErr w:type="spellEnd"/>
-      <w:r>
-        <w:t>.</w:t>
-      </w:r>
-    </w:p>
-    <w:p>
-      <w:pPr>
-        <w:pStyle w:val="Prrafodelista"/>
-        <w:numPr>
-          <w:ilvl w:val="0"/>
-          <w:numId w:val="12"/>
-        </w:numPr>
-        <w:rPr>
-          <w:b/>
-          <w:bCs/>
-        </w:rPr>
-      </w:pPr>
-      <w:proofErr w:type="spellStart"/>
-      <w:r>
-        <w:rPr>
-          <w:b/>
-          <w:bCs/>
-        </w:rPr>
-        <w:t>Repetición</w:t>
-      </w:r>
-      <w:proofErr w:type="spellEnd"/>
-      <w:r>
-        <w:rPr>
-          <w:b/>
-          <w:bCs/>
-        </w:rPr>
-        <w:t>:</w:t>
-      </w:r>
-    </w:p>
-    <w:p>
-      <w:pPr>
-        <w:pStyle w:val="Prrafodelista"/>
-        <w:numPr>
-          <w:ilvl w:val="1"/>
-          <w:numId w:val="12"/>
-        </w:numPr>
-      </w:pPr>
-      <w:r>
-        <w:t xml:space="preserve">El </w:t>
-      </w:r>
-      <w:proofErr w:type="spellStart"/>
-      <w:r>
-        <w:t>ciclo</w:t>
-      </w:r>
-      <w:proofErr w:type="spellEnd"/>
-      <w:r>
-        <w:t xml:space="preserve"> se </w:t>
-      </w:r>
-      <w:proofErr w:type="spellStart"/>
-      <w:r>
-        <w:t>repite</w:t>
-      </w:r>
-      <w:proofErr w:type="spellEnd"/>
-      <w:r>
-        <w:t xml:space="preserve"> hasta </w:t>
-      </w:r>
-      <w:proofErr w:type="spellStart"/>
-      <w:r>
-        <w:t>completar</w:t>
-      </w:r>
-      <w:proofErr w:type="spellEnd"/>
-      <w:r>
-        <w:t xml:space="preserve"> </w:t>
-      </w:r>
-      <w:proofErr w:type="spellStart"/>
-      <w:r>
-        <w:t>el</w:t>
-      </w:r>
-      <w:proofErr w:type="spellEnd"/>
-      <w:r>
-        <w:t xml:space="preserve"> </w:t>
-      </w:r>
-      <w:proofErr w:type="spellStart"/>
-      <w:r>
-        <w:t>tiempo</w:t>
-      </w:r>
-      <w:proofErr w:type="spellEnd"/>
-      <w:r>
-        <w:t xml:space="preserve"> total de simulación.</w:t>
-      </w:r>
-    </w:p>
-    <w:p>
-      <w:pPr>
-        <w:pStyle w:val="Prrafodelista"/>
-        <w:numPr>
-          <w:ilvl w:val="0"/>
-          <w:numId w:val="12"/>
-        </w:numPr>
-      </w:pPr>
-      <w:proofErr w:type="spellStart"/>
-      <w:r>
-        <w:rPr>
-          <w:b/>
-          <w:bCs/>
-        </w:rPr>
-        <w:t>Visualización</w:t>
-      </w:r>
-      <w:proofErr w:type="spellEnd"/>
-      <w:r>
-        <w:t>:</w:t>
-      </w:r>
-    </w:p>
-    <w:p>
-      <w:pPr>
-        <w:pStyle w:val="Prrafodelista"/>
-        <w:numPr>
-          <w:ilvl w:val="1"/>
-          <w:numId w:val="12"/>
-        </w:numPr>
-      </w:pPr>
-      <w:r>
-        <w:t xml:space="preserve">Se </w:t>
-      </w:r>
-      <w:proofErr w:type="spellStart"/>
-      <w:r>
-        <w:t>grafican</w:t>
-      </w:r>
-      <w:proofErr w:type="spellEnd"/>
-      <w:r>
-        <w:t xml:space="preserve"> las </w:t>
-      </w:r>
-      <w:proofErr w:type="spellStart"/>
-      <w:r>
-        <w:t>siguientes</w:t>
-      </w:r>
-      <w:proofErr w:type="spellEnd"/>
-      <w:r>
-        <w:t xml:space="preserve"> variables </w:t>
-      </w:r>
-      <w:proofErr w:type="spellStart"/>
-      <w:r>
-        <w:t>en</w:t>
-      </w:r>
-      <w:proofErr w:type="spellEnd"/>
-      <w:r>
-        <w:t xml:space="preserve"> </w:t>
-      </w:r>
-      <w:proofErr w:type="spellStart"/>
-      <w:r>
-        <w:t>función</w:t>
-      </w:r>
-      <w:proofErr w:type="spellEnd"/>
-      <w:r>
-        <w:t xml:space="preserve"> del </w:t>
-      </w:r>
-      <w:proofErr w:type="spellStart"/>
-      <w:r>
-        <w:t>tiempo</w:t>
-      </w:r>
-      <w:proofErr w:type="spellEnd"/>
-      <w:r>
-        <w:t>:</w:t>
-      </w:r>
-    </w:p>
-    <w:p>
-      <w:pPr>
-        <w:pStyle w:val="Prrafodelista"/>
-        <w:numPr>
-          <w:ilvl w:val="2"/>
-          <w:numId w:val="12"/>
-        </w:numPr>
-      </w:pPr>
-      <w:r>
-        <w:t>Altura del tanque 1</w:t>
-      </w:r>
-      <w:r>
-        <w:t xml:space="preserve"> </w:t>
-      </w:r>
-      <w:r>
-        <w:t>h1​(t)</w:t>
-      </w:r>
-    </w:p>
-    <w:p>
-      <w:pPr>
-        <w:pStyle w:val="Prrafodelista"/>
-        <w:numPr>
-          <w:ilvl w:val="2"/>
-          <w:numId w:val="12"/>
-        </w:numPr>
-      </w:pPr>
-      <w:r>
-        <w:t>Altura del tanque 2</w:t>
-      </w:r>
-      <w:r>
-        <w:t xml:space="preserve"> h2(t)</w:t>
-      </w:r>
-    </w:p>
-    <w:p>
-      <w:pPr>
-        <w:pStyle w:val="Prrafodelista"/>
-        <w:numPr>
-          <w:ilvl w:val="2"/>
-          <w:numId w:val="12"/>
-        </w:numPr>
-      </w:pPr>
-      <w:proofErr w:type="spellStart"/>
-      <w:r>
-        <w:t>Flujo</w:t>
-      </w:r>
-      <w:proofErr w:type="spellEnd"/>
-      <w:r>
-        <w:t xml:space="preserve"> de entrada</w:t>
-      </w:r>
-      <w:r>
-        <w:t xml:space="preserve"> </w:t>
-      </w:r>
-      <w:r>
-        <w:t>F(t)</w:t>
-      </w:r>
-    </w:p>
-    <w:p>
-      <w:pPr>
-        <w:pStyle w:val="Prrafodelista"/>
-        <w:numPr>
-          <w:ilvl w:val="2"/>
-          <w:numId w:val="12"/>
-        </w:numPr>
-      </w:pPr>
-      <w:r>
-        <w:t xml:space="preserve">Caudal de </w:t>
-      </w:r>
-      <w:proofErr w:type="spellStart"/>
-      <w:r>
-        <w:t>salida</w:t>
-      </w:r>
-      <w:proofErr w:type="spellEnd"/>
-      <w:r>
-        <w:t xml:space="preserve"> del </w:t>
-      </w:r>
-      <w:proofErr w:type="spellStart"/>
-      <w:r>
-        <w:t>segundo</w:t>
-      </w:r>
-      <w:proofErr w:type="spellEnd"/>
-      <w:r>
-        <w:t xml:space="preserve"> tanque Q(t)</w:t>
-      </w:r>
-    </w:p>
-    <w:p>
-      <w:pPr>
-        <w:pStyle w:val="Ttulo1"/>
-      </w:pPr>
-      <w:r>
-        <w:rPr>
-          <w:rFonts w:ascii="Segoe UI Emoji" w:hAnsi="Segoe UI Emoji" w:cs="Segoe UI Emoji"/>
-        </w:rPr>
-        <w:t>📊</w:t>
-      </w:r>
-      <w:r>
-        <w:t xml:space="preserve"> </w:t>
-      </w:r>
-      <w:proofErr w:type="spellStart"/>
-      <w:r>
-        <w:t>Resultados</w:t>
-      </w:r>
-      <w:proofErr w:type="spellEnd"/>
-      <w:r>
-        <w:t xml:space="preserve"> </w:t>
-      </w:r>
-      <w:proofErr w:type="spellStart"/>
-      <w:r>
-        <w:t>esperados</w:t>
-      </w:r>
-      <w:proofErr w:type="spellEnd"/>
-      <w:r>
-        <w:t xml:space="preserve"> para </w:t>
-      </w:r>
-      <w:proofErr w:type="spellStart"/>
-      <w:r>
-        <w:t>el</w:t>
-      </w:r>
-      <w:proofErr w:type="spellEnd"/>
-      <w:r>
-        <w:t xml:space="preserve"> </w:t>
-      </w:r>
-      <w:proofErr w:type="spellStart"/>
-      <w:r>
-        <w:t>caso</w:t>
-      </w:r>
-      <w:proofErr w:type="spellEnd"/>
-      <w:r>
-        <w:t xml:space="preserve"> base</w:t>
-      </w:r>
-    </w:p>
-    <w:p>
-      <w:r>
-        <w:t>- La altura del primer tanque comienza alta y va disminuyendo hasta alcanzar un valor estable.</w:t>
-      </w:r>
-      <w:r>
-        <w:br/>
-        <w:t>- El segundo tanque inicialmente está vacío, pero su altura crece y luego también se estabiliza.</w:t>
-      </w:r>
-      <w:r>
-        <w:br/>
-        <w:t>- El sistema alcanza un estado estacionario cuando la entrada, la transferencia y la salida se equilibran.</w:t>
-      </w:r>
-      <w:r>
-        <w:br/>
-        <w:t>- El caudal de salida del segundo tanque también se estabiliza.</w:t>
-      </w:r>
-    </w:p>
-    <w:p>
-      <w:pPr>
-        <w:pStyle w:val="Ttulo1"/>
-      </w:pPr>
-    </w:p>
-    <w:p>
-      <w:pPr>
-        <w:pStyle w:val="Ttulo1"/>
-      </w:pPr>
-      <w:r>
-        <w:rPr>
-          <w:rFonts w:ascii="Segoe UI Emoji" w:hAnsi="Segoe UI Emoji" w:cs="Segoe UI Emoji"/>
-        </w:rPr>
-        <w:t>📈</w:t>
-      </w:r>
-      <w:r>
-        <w:t xml:space="preserve"> </w:t>
-      </w:r>
-      <w:proofErr w:type="spellStart"/>
-      <w:r>
-        <w:t>Gráficos</w:t>
-      </w:r>
-      <w:proofErr w:type="spellEnd"/>
-      <w:r>
-        <w:t xml:space="preserve"> </w:t>
-      </w:r>
-      <w:proofErr w:type="spellStart"/>
-      <w:r>
-        <w:t>generados</w:t>
-      </w:r>
-      <w:proofErr w:type="spellEnd"/>
-      <w:r>
-        <w:t xml:space="preserve"> para </w:t>
-      </w:r>
-      <w:proofErr w:type="spellStart"/>
-      <w:r>
-        <w:t>el</w:t>
-      </w:r>
-      <w:proofErr w:type="spellEnd"/>
-      <w:r>
-        <w:t xml:space="preserve"> </w:t>
-      </w:r>
-      <w:proofErr w:type="spellStart"/>
-      <w:r>
-        <w:t>caso</w:t>
-      </w:r>
-      <w:proofErr w:type="spellEnd"/>
-      <w:r>
-        <w:t xml:space="preserve"> base</w:t>
-      </w:r>
-    </w:p>
-    <w:p/>
-    <w:p>
-      <w:r>
+      <w:pPr>
+        <w:jc w:val="center"/>
+        <w:rPr>
+          <w:lang w:val="es-US"/>
+        </w:rPr>
+      </w:pPr>
+      <w:r>
+        <w:rPr>
+          <w:noProof/>
+          <w:lang w:val="es-US"/>
+        </w:rPr>
         <w:drawing>
-          <wp:inline distT="0" distB="0" distL="0" distR="0" wp14:anchorId="59D6B217" wp14:editId="75823ABC">
-            <wp:extent cx="5695867" cy="3781425"/>
-            <wp:effectExtent l="0" t="0" r="635" b="0"/>
-            <wp:docPr id="1512566737" name="Imagen 1"/>
+          <wp:inline distT="0" distB="0" distL="0" distR="0" wp14:anchorId="62E9F5B8" wp14:editId="0B8BC83D">
+            <wp:extent cx="2564880" cy="1000125"/>
+            <wp:effectExtent l="0" t="0" r="6985" b="0"/>
+            <wp:docPr id="1" name="Imagen 1"/>
             <wp:cNvGraphicFramePr>
               <a:graphicFrameLocks xmlns:a="http://schemas.openxmlformats.org/drawingml/2006/main" noChangeAspect="1"/>
             </wp:cNvGraphicFramePr>
@@ -1004,7 +153,7 @@
               <a:graphicData uri="http://schemas.openxmlformats.org/drawingml/2006/picture">
                 <pic:pic xmlns:pic="http://schemas.openxmlformats.org/drawingml/2006/picture">
                   <pic:nvPicPr>
-                    <pic:cNvPr id="1512566737" name=""/>
+                    <pic:cNvPr id="1" name="Imagen 1"/>
                     <pic:cNvPicPr/>
                   </pic:nvPicPr>
                   <pic:blipFill>
@@ -1016,7 +165,7 @@
                   <pic:spPr>
                     <a:xfrm>
                       <a:off x="0" y="0"/>
-                      <a:ext cx="5728092" cy="3802819"/>
+                      <a:ext cx="2602717" cy="1014879"/>
                     </a:xfrm>
                     <a:prstGeom prst="rect">
                       <a:avLst/>
@@ -1031,23 +180,346 @@
     </w:p>
     <w:p>
       <w:pPr>
+        <w:rPr>
+          <w:lang w:val="es-US"/>
+        </w:rPr>
+      </w:pPr>
+      <w:r>
+        <w:rPr>
+          <w:lang w:val="es-US"/>
+        </w:rPr>
+        <w:t>Donde:</w:t>
+      </w:r>
+      <w:r>
+        <w:rPr>
+          <w:lang w:val="es-US"/>
+        </w:rPr>
+        <w:br/>
+        <w:t>- h1(t), h2(t): alturas del líquido en los tanques 1 y 2</w:t>
+      </w:r>
+      <w:r>
+        <w:rPr>
+          <w:lang w:val="es-US"/>
+        </w:rPr>
+        <w:br/>
+        <w:t>- A: área de base del tanque</w:t>
+      </w:r>
+      <w:r>
+        <w:rPr>
+          <w:lang w:val="es-US"/>
+        </w:rPr>
+        <w:br/>
+        <w:t xml:space="preserve">- </w:t>
+      </w:r>
+      <w:proofErr w:type="spellStart"/>
+      <w:r>
+        <w:rPr>
+          <w:lang w:val="es-US"/>
+        </w:rPr>
+        <w:t>Fentrada</w:t>
+      </w:r>
+      <w:proofErr w:type="spellEnd"/>
+      <w:r>
+        <w:rPr>
+          <w:lang w:val="es-US"/>
+        </w:rPr>
+        <w:t>(t): flujo de entrada</w:t>
+      </w:r>
+      <w:r>
+        <w:rPr>
+          <w:lang w:val="es-US"/>
+        </w:rPr>
+        <w:br/>
+        <w:t>- K1, K2: constantes de tr</w:t>
+      </w:r>
+      <w:r>
+        <w:rPr>
+          <w:lang w:val="es-US"/>
+        </w:rPr>
+        <w:t>ansferencia y descarga</w:t>
+      </w:r>
+      <w:r>
+        <w:rPr>
+          <w:lang w:val="es-US"/>
+        </w:rPr>
+        <w:br/>
+        <w:t>- g: aceleración gravitatoria</w:t>
+      </w:r>
+    </w:p>
+    <w:p>
+      <w:pPr>
         <w:pStyle w:val="Ttulo1"/>
+        <w:rPr>
+          <w:lang w:val="es-US"/>
+        </w:rPr>
+      </w:pPr>
+      <w:r>
+        <w:rPr>
+          <w:lang w:val="es-US"/>
+        </w:rPr>
+        <w:t>⚙</w:t>
+      </w:r>
+      <w:r>
+        <w:rPr>
+          <w:lang w:val="es-US"/>
+        </w:rPr>
+        <w:t>️</w:t>
+      </w:r>
+      <w:r>
+        <w:rPr>
+          <w:lang w:val="es-US"/>
+        </w:rPr>
+        <w:t xml:space="preserve"> Parámetros usados en la simulación</w:t>
+      </w:r>
+    </w:p>
+    <w:p>
+      <w:pPr>
+        <w:rPr>
+          <w:lang w:val="es-US"/>
+        </w:rPr>
+      </w:pPr>
+      <w:r>
+        <w:rPr>
+          <w:lang w:val="es-US"/>
+        </w:rPr>
+        <w:t>- Área de base de los tanques: A = 2 m²</w:t>
+      </w:r>
+      <w:r>
+        <w:rPr>
+          <w:lang w:val="es-US"/>
+        </w:rPr>
+        <w:br/>
+        <w:t>- Constante de transferencia entre tanques: K1 = 0.5</w:t>
+      </w:r>
+      <w:r>
+        <w:rPr>
+          <w:lang w:val="es-US"/>
+        </w:rPr>
+        <w:br/>
+        <w:t>- Constante de salida del segundo tanque: K2 = 1</w:t>
+      </w:r>
+      <w:r>
+        <w:rPr>
+          <w:lang w:val="es-US"/>
+        </w:rPr>
+        <w:br/>
+        <w:t>- Aceleración gravitato</w:t>
+      </w:r>
+      <w:r>
+        <w:rPr>
+          <w:lang w:val="es-US"/>
+        </w:rPr>
+        <w:t>ria: g = 9.8 m/s²</w:t>
+      </w:r>
+      <w:r>
+        <w:rPr>
+          <w:lang w:val="es-US"/>
+        </w:rPr>
+        <w:br/>
+        <w:t>- Condiciones iniciales: h1(0) = 1000, h2(0) = 0</w:t>
+      </w:r>
+      <w:r>
+        <w:rPr>
+          <w:lang w:val="es-US"/>
+        </w:rPr>
+        <w:br/>
+        <w:t xml:space="preserve">- Flujo de entrada constante: </w:t>
+      </w:r>
+      <w:proofErr w:type="spellStart"/>
+      <w:r>
+        <w:rPr>
+          <w:lang w:val="es-US"/>
+        </w:rPr>
+        <w:t>Fentrada</w:t>
+      </w:r>
+      <w:proofErr w:type="spellEnd"/>
+      <w:r>
+        <w:rPr>
+          <w:lang w:val="es-US"/>
+        </w:rPr>
+        <w:t>(t) = 20 m³/s</w:t>
+      </w:r>
+      <w:r>
+        <w:rPr>
+          <w:lang w:val="es-US"/>
+        </w:rPr>
+        <w:br/>
+        <w:t>- Paso de integración: h = 0.1 s</w:t>
+      </w:r>
+      <w:r>
+        <w:rPr>
+          <w:lang w:val="es-US"/>
+        </w:rPr>
+        <w:br/>
+        <w:t xml:space="preserve">- Tiempo de simulación: </w:t>
+      </w:r>
+      <w:r>
+        <w:rPr>
+          <w:lang w:val="es-US"/>
+        </w:rPr>
+        <w:t>10</w:t>
+      </w:r>
+      <w:r>
+        <w:rPr>
+          <w:lang w:val="es-US"/>
+        </w:rPr>
+        <w:t>00 s</w:t>
+      </w:r>
+    </w:p>
+    <w:p>
+      <w:pPr>
+        <w:pStyle w:val="Ttulo1"/>
+        <w:rPr>
+          <w:lang w:val="es-US"/>
+        </w:rPr>
+      </w:pPr>
+      <w:r>
+        <w:rPr>
+          <w:lang w:val="es-US"/>
+        </w:rPr>
+        <w:lastRenderedPageBreak/>
+        <w:t>💻</w:t>
+      </w:r>
+      <w:r>
+        <w:rPr>
+          <w:lang w:val="es-US"/>
+        </w:rPr>
+        <w:t xml:space="preserve"> Implementación</w:t>
+      </w:r>
+    </w:p>
+    <w:p>
+      <w:pPr>
+        <w:rPr>
+          <w:lang w:val="es-US"/>
+        </w:rPr>
+      </w:pPr>
+      <w:r>
+        <w:rPr>
+          <w:lang w:val="es-US"/>
+        </w:rPr>
+        <w:t>Se utiliza Python para realizar la simulación numérica m</w:t>
+      </w:r>
+      <w:r>
+        <w:rPr>
+          <w:lang w:val="es-US"/>
+        </w:rPr>
+        <w:t>ediante el método de Euler</w:t>
+      </w:r>
+      <w:r>
+        <w:rPr>
+          <w:lang w:val="es-US"/>
+        </w:rPr>
+        <w:t xml:space="preserve"> </w:t>
+      </w:r>
+      <w:r>
+        <w:rPr>
+          <w:lang w:val="es-US"/>
+        </w:rPr>
+        <w:t xml:space="preserve">y el método de </w:t>
+      </w:r>
+      <w:r>
+        <w:rPr>
+          <w:lang w:val="es-US"/>
+        </w:rPr>
+        <w:t>Runge-</w:t>
+      </w:r>
+      <w:proofErr w:type="spellStart"/>
+      <w:r>
+        <w:rPr>
+          <w:lang w:val="es-US"/>
+        </w:rPr>
+        <w:t>Kutta</w:t>
+      </w:r>
+      <w:proofErr w:type="spellEnd"/>
+      <w:r>
+        <w:rPr>
+          <w:lang w:val="es-US"/>
+        </w:rPr>
+        <w:t xml:space="preserve"> (4)</w:t>
+      </w:r>
+      <w:r>
+        <w:rPr>
+          <w:lang w:val="es-US"/>
+        </w:rPr>
+        <w:t>, que permite</w:t>
+      </w:r>
+      <w:r>
+        <w:rPr>
+          <w:lang w:val="es-US"/>
+        </w:rPr>
+        <w:t>n</w:t>
+      </w:r>
+      <w:r>
+        <w:rPr>
+          <w:lang w:val="es-US"/>
+        </w:rPr>
+        <w:t xml:space="preserve"> aproximar la solución de las </w:t>
+      </w:r>
+      <w:proofErr w:type="spellStart"/>
+      <w:r>
+        <w:rPr>
+          <w:lang w:val="es-US"/>
+        </w:rPr>
+        <w:t>EDOs</w:t>
+      </w:r>
+      <w:proofErr w:type="spellEnd"/>
+      <w:r>
+        <w:rPr>
+          <w:lang w:val="es-US"/>
+        </w:rPr>
+        <w:t xml:space="preserve"> paso a paso</w:t>
+      </w:r>
+      <w:r>
+        <w:rPr>
+          <w:lang w:val="es-US"/>
+        </w:rPr>
+        <w:t>.</w:t>
+      </w:r>
+      <w:r>
+        <w:rPr>
+          <w:lang w:val="es-US"/>
+        </w:rPr>
+        <w:br/>
+        <w:t>La simulación guarda los valores de altura en cada tanque, el flujo de entrada y el caudal de salida del segundo tanque. Luego se grafican estas curvas</w:t>
+      </w:r>
+      <w:r>
+        <w:rPr>
+          <w:lang w:val="es-US"/>
+        </w:rPr>
+        <w:t xml:space="preserve"> utilizando GNUPLOT</w:t>
+      </w:r>
+      <w:r>
+        <w:rPr>
+          <w:lang w:val="es-US"/>
+        </w:rPr>
+        <w:t xml:space="preserve"> para analizar el </w:t>
+      </w:r>
+      <w:r>
+        <w:rPr>
+          <w:lang w:val="es-US"/>
+        </w:rPr>
+        <w:t>comportamiento del sistema a lo largo del tiempo.</w:t>
+      </w:r>
+    </w:p>
+    <w:p>
+      <w:pPr>
+        <w:pStyle w:val="Ttulo1"/>
+        <w:rPr>
+          <w:lang w:val="es-US"/>
+        </w:rPr>
       </w:pPr>
       <w:r>
         <w:rPr>
           <w:rFonts w:ascii="Segoe UI Emoji" w:hAnsi="Segoe UI Emoji" w:cs="Segoe UI Emoji"/>
-        </w:rPr>
-        <w:t>📊</w:t>
-      </w:r>
-      <w:r>
-        <w:t xml:space="preserve"> </w:t>
-      </w:r>
-      <w:r>
-        <w:t>Casos extra</w:t>
-      </w:r>
-      <w:r>
-        <w:br/>
-        <w:t xml:space="preserve">     </w:t>
+          <w:lang w:val="es-US"/>
+        </w:rPr>
+        <w:t>🔄</w:t>
+      </w:r>
+      <w:r>
+        <w:rPr>
+          <w:lang w:val="es-US"/>
+        </w:rPr>
+        <w:t xml:space="preserve"> Proceso de simulación</w:t>
       </w:r>
     </w:p>
     <w:p>
@@ -1055,45 +527,588 @@
         <w:pStyle w:val="Prrafodelista"/>
         <w:numPr>
           <w:ilvl w:val="0"/>
-          <w:numId w:val="11"/>
+          <w:numId w:val="12"/>
         </w:numPr>
-      </w:pPr>
-      <w:proofErr w:type="spellStart"/>
-      <w:r>
-        <w:t>Transferencia</w:t>
-      </w:r>
-      <w:proofErr w:type="spellEnd"/>
-      <w:r>
-        <w:t xml:space="preserve"> </w:t>
-      </w:r>
-      <w:proofErr w:type="spellStart"/>
-      <w:r>
-        <w:t>rapida</w:t>
-      </w:r>
-      <w:proofErr w:type="spellEnd"/>
-      <w:r>
-        <w:t xml:space="preserve"> y </w:t>
-      </w:r>
-      <w:proofErr w:type="spellStart"/>
-      <w:r>
-        <w:t>descarga</w:t>
-      </w:r>
-      <w:proofErr w:type="spellEnd"/>
-      <w:r>
-        <w:t xml:space="preserve"> lenta </w:t>
+        <w:rPr>
+          <w:b/>
+          <w:bCs/>
+          <w:lang w:val="es-US"/>
+        </w:rPr>
+      </w:pPr>
+      <w:r>
+        <w:rPr>
+          <w:b/>
+          <w:bCs/>
+          <w:lang w:val="es-US"/>
+        </w:rPr>
+        <w:t>Inicialización</w:t>
       </w:r>
     </w:p>
     <w:p>
       <w:pPr>
         <w:pStyle w:val="Prrafodelista"/>
-        <w:ind w:left="765"/>
-      </w:pPr>
-      <w:r>
+        <w:numPr>
+          <w:ilvl w:val="1"/>
+          <w:numId w:val="12"/>
+        </w:numPr>
+        <w:rPr>
+          <w:lang w:val="es-US"/>
+        </w:rPr>
+      </w:pPr>
+      <w:r>
+        <w:rPr>
+          <w:lang w:val="es-US"/>
+        </w:rPr>
+        <w:t>Se definen los parámetros físicos y numéricos (área, coeficientes, gravedad, paso de integración)</w:t>
+      </w:r>
+      <w:bookmarkStart w:id="1" w:name="_Hlk200478772"/>
+      <w:r>
+        <w:rPr>
+          <w:lang w:val="es-US"/>
+        </w:rPr>
+        <w:t xml:space="preserve"> para </w:t>
+      </w:r>
+      <w:bookmarkEnd w:id="1"/>
+      <w:r>
+        <w:rPr>
+          <w:lang w:val="es-US"/>
+        </w:rPr>
+        <w:t xml:space="preserve">Euler y </w:t>
+      </w:r>
+      <w:r>
+        <w:rPr>
+          <w:lang w:val="es-US"/>
+        </w:rPr>
+        <w:t>Runge-</w:t>
+      </w:r>
+      <w:proofErr w:type="spellStart"/>
+      <w:r>
+        <w:rPr>
+          <w:lang w:val="es-US"/>
+        </w:rPr>
+        <w:t>Kutta</w:t>
+      </w:r>
+      <w:proofErr w:type="spellEnd"/>
+      <w:r>
+        <w:rPr>
+          <w:lang w:val="es-US"/>
+        </w:rPr>
+        <w:t>.</w:t>
+      </w:r>
+    </w:p>
+    <w:p>
+      <w:pPr>
+        <w:pStyle w:val="Prrafodelista"/>
+        <w:numPr>
+          <w:ilvl w:val="1"/>
+          <w:numId w:val="12"/>
+        </w:numPr>
+        <w:rPr>
+          <w:lang w:val="es-US"/>
+        </w:rPr>
+      </w:pPr>
+      <w:r>
+        <w:rPr>
+          <w:lang w:val="es-US"/>
+        </w:rPr>
+        <w:t>Se establecen condiciones iniciales</w:t>
+      </w:r>
+      <w:r>
+        <w:rPr>
+          <w:lang w:val="es-US"/>
+        </w:rPr>
+        <w:t xml:space="preserve"> para ambos métodos</w:t>
+      </w:r>
+      <w:r>
+        <w:rPr>
+          <w:lang w:val="es-US"/>
+        </w:rPr>
+        <w:t xml:space="preserve"> (alturas iniciales de los tanques).</w:t>
+      </w:r>
+    </w:p>
+    <w:p>
+      <w:pPr>
+        <w:pStyle w:val="Prrafodelista"/>
+        <w:numPr>
+          <w:ilvl w:val="0"/>
+          <w:numId w:val="12"/>
+        </w:numPr>
+        <w:rPr>
+          <w:b/>
+          <w:bCs/>
+          <w:lang w:val="es-US"/>
+        </w:rPr>
+      </w:pPr>
+      <w:r>
+        <w:rPr>
+          <w:b/>
+          <w:bCs/>
+          <w:lang w:val="es-US"/>
+        </w:rPr>
+        <w:t>Iteración en el tiempo:</w:t>
+      </w:r>
+    </w:p>
+    <w:p>
+      <w:pPr>
+        <w:pStyle w:val="Prrafodelista"/>
+        <w:numPr>
+          <w:ilvl w:val="1"/>
+          <w:numId w:val="12"/>
+        </w:numPr>
+        <w:rPr>
+          <w:lang w:val="es-US"/>
+        </w:rPr>
+      </w:pPr>
+      <w:r>
+        <w:rPr>
+          <w:lang w:val="es-US"/>
+        </w:rPr>
+        <w:t>En cada paso, se calcula el valor actual del flujo de entrada.</w:t>
+      </w:r>
+    </w:p>
+    <w:p>
+      <w:pPr>
+        <w:pStyle w:val="Prrafodelista"/>
+        <w:numPr>
+          <w:ilvl w:val="1"/>
+          <w:numId w:val="12"/>
+        </w:numPr>
+        <w:rPr>
+          <w:lang w:val="es-US"/>
+        </w:rPr>
+      </w:pPr>
+      <w:r>
+        <w:rPr>
+          <w:lang w:val="es-US"/>
+        </w:rPr>
+        <w:t>Se evalúan las derivadas de las alturas de ambos tanques usando las ecuaciones del modelo.</w:t>
+      </w:r>
+    </w:p>
+    <w:p>
+      <w:pPr>
+        <w:pStyle w:val="Prrafodelista"/>
+        <w:numPr>
+          <w:ilvl w:val="1"/>
+          <w:numId w:val="12"/>
+        </w:numPr>
+        <w:rPr>
+          <w:lang w:val="es-US"/>
+        </w:rPr>
+      </w:pPr>
+      <w:r>
+        <w:rPr>
+          <w:lang w:val="es-US"/>
+        </w:rPr>
+        <w:t xml:space="preserve">Se actualizan las alturas usando </w:t>
+      </w:r>
+      <w:r>
+        <w:rPr>
+          <w:lang w:val="es-US"/>
+        </w:rPr>
+        <w:t>los</w:t>
+      </w:r>
+      <w:r>
+        <w:rPr>
+          <w:lang w:val="es-US"/>
+        </w:rPr>
+        <w:t xml:space="preserve"> método</w:t>
+      </w:r>
+      <w:r>
+        <w:rPr>
+          <w:lang w:val="es-US"/>
+        </w:rPr>
+        <w:t>s</w:t>
+      </w:r>
+      <w:r>
+        <w:rPr>
+          <w:lang w:val="es-US"/>
+        </w:rPr>
+        <w:t xml:space="preserve"> de Euler</w:t>
+      </w:r>
+      <w:r>
+        <w:rPr>
+          <w:lang w:val="es-US"/>
+        </w:rPr>
+        <w:t xml:space="preserve"> y también </w:t>
+      </w:r>
+      <w:r>
+        <w:rPr>
+          <w:lang w:val="es-US"/>
+        </w:rPr>
+        <w:t>Runge-</w:t>
+      </w:r>
+      <w:proofErr w:type="spellStart"/>
+      <w:r>
+        <w:rPr>
+          <w:lang w:val="es-US"/>
+        </w:rPr>
+        <w:t>Kutta</w:t>
+      </w:r>
+      <w:proofErr w:type="spellEnd"/>
+      <w:r>
+        <w:rPr>
+          <w:lang w:val="es-US"/>
+        </w:rPr>
+        <w:t>.</w:t>
+      </w:r>
+    </w:p>
+    <w:p>
+      <w:pPr>
+        <w:pStyle w:val="Prrafodelista"/>
+        <w:numPr>
+          <w:ilvl w:val="1"/>
+          <w:numId w:val="12"/>
+        </w:numPr>
+        <w:rPr>
+          <w:lang w:val="es-US"/>
+        </w:rPr>
+      </w:pPr>
+      <w:r>
+        <w:rPr>
+          <w:lang w:val="es-US"/>
+        </w:rPr>
+        <w:t>Se guarda el caudal de salida del segundo tanque para su posterior análisis.</w:t>
+      </w:r>
+    </w:p>
+    <w:p>
+      <w:pPr>
+        <w:pStyle w:val="Prrafodelista"/>
+        <w:numPr>
+          <w:ilvl w:val="0"/>
+          <w:numId w:val="12"/>
+        </w:numPr>
+        <w:rPr>
+          <w:b/>
+          <w:bCs/>
+          <w:lang w:val="es-US"/>
+        </w:rPr>
+      </w:pPr>
+      <w:r>
+        <w:rPr>
+          <w:b/>
+          <w:bCs/>
+          <w:lang w:val="es-US"/>
+        </w:rPr>
+        <w:t>Repetición:</w:t>
+      </w:r>
+    </w:p>
+    <w:p>
+      <w:pPr>
+        <w:pStyle w:val="Prrafodelista"/>
+        <w:numPr>
+          <w:ilvl w:val="1"/>
+          <w:numId w:val="12"/>
+        </w:numPr>
+        <w:rPr>
+          <w:lang w:val="es-US"/>
+        </w:rPr>
+      </w:pPr>
+      <w:r>
+        <w:rPr>
+          <w:lang w:val="es-US"/>
+        </w:rPr>
+        <w:t>El ciclo se repite hasta completar el tiempo total de simulación.</w:t>
+      </w:r>
+    </w:p>
+    <w:p>
+      <w:pPr>
+        <w:pStyle w:val="Prrafodelista"/>
+        <w:numPr>
+          <w:ilvl w:val="0"/>
+          <w:numId w:val="12"/>
+        </w:numPr>
+        <w:rPr>
+          <w:lang w:val="es-US"/>
+        </w:rPr>
+      </w:pPr>
+      <w:r>
+        <w:rPr>
+          <w:b/>
+          <w:bCs/>
+          <w:lang w:val="es-US"/>
+        </w:rPr>
+        <w:t>Visualización</w:t>
+      </w:r>
+      <w:r>
+        <w:rPr>
+          <w:lang w:val="es-US"/>
+        </w:rPr>
+        <w:t>:</w:t>
+      </w:r>
+    </w:p>
+    <w:p>
+      <w:pPr>
+        <w:pStyle w:val="Prrafodelista"/>
+        <w:numPr>
+          <w:ilvl w:val="1"/>
+          <w:numId w:val="12"/>
+        </w:numPr>
+        <w:rPr>
+          <w:lang w:val="es-US"/>
+        </w:rPr>
+      </w:pPr>
+      <w:r>
+        <w:rPr>
+          <w:lang w:val="es-US"/>
+        </w:rPr>
+        <w:t>Para cada uno de los métodos s</w:t>
+      </w:r>
+      <w:r>
+        <w:rPr>
+          <w:lang w:val="es-US"/>
+        </w:rPr>
+        <w:t>e grafican las siguientes variables en función del tiempo:</w:t>
+      </w:r>
+    </w:p>
+    <w:p>
+      <w:pPr>
+        <w:pStyle w:val="Prrafodelista"/>
+        <w:numPr>
+          <w:ilvl w:val="2"/>
+          <w:numId w:val="12"/>
+        </w:numPr>
+        <w:rPr>
+          <w:lang w:val="es-US"/>
+        </w:rPr>
+      </w:pPr>
+      <w:r>
+        <w:rPr>
+          <w:lang w:val="es-US"/>
+        </w:rPr>
+        <w:t>Altura del tanque 1 h1​(t)</w:t>
+      </w:r>
+    </w:p>
+    <w:p>
+      <w:pPr>
+        <w:pStyle w:val="Prrafodelista"/>
+        <w:numPr>
+          <w:ilvl w:val="2"/>
+          <w:numId w:val="12"/>
+        </w:numPr>
+        <w:rPr>
+          <w:lang w:val="es-US"/>
+        </w:rPr>
+      </w:pPr>
+      <w:r>
+        <w:rPr>
+          <w:lang w:val="es-US"/>
+        </w:rPr>
+        <w:t>Altura del tanque 2 h2(t)</w:t>
+      </w:r>
+    </w:p>
+    <w:p>
+      <w:pPr>
+        <w:pStyle w:val="Prrafodelista"/>
+        <w:numPr>
+          <w:ilvl w:val="2"/>
+          <w:numId w:val="12"/>
+        </w:numPr>
+        <w:rPr>
+          <w:lang w:val="es-US"/>
+        </w:rPr>
+      </w:pPr>
+      <w:r>
+        <w:rPr>
+          <w:lang w:val="es-US"/>
+        </w:rPr>
+        <w:t>Flujo de entrada F(t)</w:t>
+      </w:r>
+    </w:p>
+    <w:p>
+      <w:pPr>
+        <w:pStyle w:val="Prrafodelista"/>
+        <w:numPr>
+          <w:ilvl w:val="2"/>
+          <w:numId w:val="12"/>
+        </w:numPr>
+        <w:rPr>
+          <w:lang w:val="es-US"/>
+        </w:rPr>
+      </w:pPr>
+      <w:r>
+        <w:rPr>
+          <w:lang w:val="es-US"/>
+        </w:rPr>
+        <w:t>Caudal de salida del segundo tanque Q(t)</w:t>
+      </w:r>
+    </w:p>
+    <w:p>
+      <w:pPr>
+        <w:pStyle w:val="Ttulo1"/>
+        <w:rPr>
+          <w:lang w:val="es-US"/>
+        </w:rPr>
+      </w:pPr>
+      <w:r>
+        <w:rPr>
+          <w:rFonts w:ascii="Segoe UI Emoji" w:hAnsi="Segoe UI Emoji" w:cs="Segoe UI Emoji"/>
+          <w:lang w:val="es-US"/>
+        </w:rPr>
+        <w:t>📊</w:t>
+      </w:r>
+      <w:r>
+        <w:rPr>
+          <w:lang w:val="es-US"/>
+        </w:rPr>
+        <w:t xml:space="preserve"> Resultados esperados</w:t>
+      </w:r>
+      <w:r>
+        <w:rPr>
+          <w:lang w:val="es-US"/>
+        </w:rPr>
+        <w:t xml:space="preserve"> para el caso base</w:t>
+      </w:r>
+    </w:p>
+    <w:p>
+      <w:pPr>
+        <w:rPr>
+          <w:lang w:val="es-US"/>
+        </w:rPr>
+      </w:pPr>
+      <w:r>
+        <w:rPr>
+          <w:lang w:val="es-US"/>
+        </w:rPr>
+        <w:t>- La altura del primer tanque comienza alta y va disminuyendo hasta alcanzar un valor estable.</w:t>
+      </w:r>
+      <w:r>
+        <w:rPr>
+          <w:lang w:val="es-US"/>
+        </w:rPr>
+        <w:br/>
+        <w:t>- El segundo tanque inicialmente está vac</w:t>
+      </w:r>
+      <w:r>
+        <w:rPr>
+          <w:lang w:val="es-US"/>
+        </w:rPr>
+        <w:t>ío, pero su altura crece</w:t>
+      </w:r>
+      <w:r>
+        <w:rPr>
+          <w:lang w:val="es-US"/>
+        </w:rPr>
+        <w:t xml:space="preserve"> a medida que la altura del primer tanque disminuye</w:t>
+      </w:r>
+      <w:r>
+        <w:rPr>
+          <w:lang w:val="es-US"/>
+        </w:rPr>
+        <w:t xml:space="preserve"> y luego también se estabiliza.</w:t>
+      </w:r>
+      <w:r>
+        <w:rPr>
+          <w:lang w:val="es-US"/>
+        </w:rPr>
+        <w:br/>
+        <w:t>- El sistema alcanza un estado estacionario cuando la entrada, la transferencia y la salida se equilibran.</w:t>
+      </w:r>
+      <w:r>
+        <w:rPr>
+          <w:lang w:val="es-US"/>
+        </w:rPr>
+        <w:br/>
+        <w:t>- El caudal de salida del segundo tanque también se estabiliza.</w:t>
+      </w:r>
+    </w:p>
+    <w:p>
+      <w:pPr>
+        <w:pStyle w:val="Ttulo1"/>
+        <w:rPr>
+          <w:lang w:val="es-US"/>
+        </w:rPr>
+      </w:pPr>
+    </w:p>
+    <w:p>
+      <w:pPr>
+        <w:pStyle w:val="Ttulo1"/>
+        <w:rPr>
+          <w:lang w:val="es-US"/>
+        </w:rPr>
+      </w:pPr>
+      <w:r>
+        <w:rPr>
+          <w:rFonts w:ascii="Segoe UI Emoji" w:hAnsi="Segoe UI Emoji" w:cs="Segoe UI Emoji"/>
+          <w:lang w:val="es-US"/>
+        </w:rPr>
+        <w:t>📈</w:t>
+      </w:r>
+      <w:r>
+        <w:rPr>
+          <w:lang w:val="es-US"/>
+        </w:rPr>
+        <w:t xml:space="preserve"> Gráficos generados para el caso base</w:t>
+      </w:r>
+    </w:p>
+    <w:p>
+      <w:pPr>
+        <w:rPr>
+          <w:lang w:val="es-US"/>
+        </w:rPr>
+      </w:pPr>
+    </w:p>
+    <w:p>
+      <w:pPr>
+        <w:pStyle w:val="Prrafodelista"/>
+        <w:numPr>
+          <w:ilvl w:val="0"/>
+          <w:numId w:val="13"/>
+        </w:numPr>
+        <w:rPr>
+          <w:lang w:val="es-US"/>
+        </w:rPr>
+      </w:pPr>
+      <w:proofErr w:type="spellStart"/>
+      <w:r>
+        <w:rPr>
+          <w:lang w:val="es-US"/>
+        </w:rPr>
+        <w:t>Fentrada</w:t>
+      </w:r>
+      <w:proofErr w:type="spellEnd"/>
+      <w:r>
+        <w:rPr>
+          <w:lang w:val="es-US"/>
+        </w:rPr>
+        <w:t xml:space="preserve"> = </w:t>
+      </w:r>
+      <w:r>
+        <w:rPr>
+          <w:lang w:val="es-US"/>
+        </w:rPr>
+        <w:t xml:space="preserve">10 + 10 * </w:t>
+      </w:r>
+      <w:proofErr w:type="gramStart"/>
+      <w:r>
+        <w:rPr>
+          <w:lang w:val="es-US"/>
+        </w:rPr>
+        <w:t>sin(</w:t>
+      </w:r>
+      <w:proofErr w:type="gramEnd"/>
+      <w:r>
+        <w:rPr>
+          <w:lang w:val="es-US"/>
+        </w:rPr>
+        <w:t>0.1 * t)</w:t>
+      </w:r>
+    </w:p>
+    <w:p>
+      <w:pPr>
+        <w:rPr>
+          <w:lang w:val="es-US"/>
+        </w:rPr>
+      </w:pPr>
+      <w:r>
+        <w:rPr>
+          <w:noProof/>
+          <w:lang w:val="es-US"/>
+        </w:rPr>
         <w:drawing>
-          <wp:inline distT="0" distB="0" distL="0" distR="0" wp14:anchorId="51B5F2C3" wp14:editId="5679A773">
-            <wp:extent cx="3063131" cy="2234242"/>
-            <wp:effectExtent l="0" t="0" r="4445" b="0"/>
-            <wp:docPr id="1862560269" name="Imagen 1"/>
+          <wp:inline distT="0" distB="0" distL="0" distR="0" wp14:anchorId="2955FA83" wp14:editId="2D06C857">
+            <wp:extent cx="4676775" cy="3117850"/>
+            <wp:effectExtent l="0" t="0" r="9525" b="6350"/>
+            <wp:docPr id="3" name="Imagen 3"/>
             <wp:cNvGraphicFramePr>
               <a:graphicFrameLocks xmlns:a="http://schemas.openxmlformats.org/drawingml/2006/main" noChangeAspect="1"/>
             </wp:cNvGraphicFramePr>
@@ -1101,7 +1116,7 @@
               <a:graphicData uri="http://schemas.openxmlformats.org/drawingml/2006/picture">
                 <pic:pic xmlns:pic="http://schemas.openxmlformats.org/drawingml/2006/picture">
                   <pic:nvPicPr>
-                    <pic:cNvPr id="1862560269" name=""/>
+                    <pic:cNvPr id="3" name="Imagen 3"/>
                     <pic:cNvPicPr/>
                   </pic:nvPicPr>
                   <pic:blipFill>
@@ -1113,7 +1128,7 @@
                   <pic:spPr>
                     <a:xfrm>
                       <a:off x="0" y="0"/>
-                      <a:ext cx="3110467" cy="2268769"/>
+                      <a:ext cx="4676775" cy="3117850"/>
                     </a:xfrm>
                     <a:prstGeom prst="rect">
                       <a:avLst/>
@@ -1131,24 +1146,819 @@
         <w:pStyle w:val="Prrafodelista"/>
         <w:numPr>
           <w:ilvl w:val="0"/>
+          <w:numId w:val="13"/>
+        </w:numPr>
+        <w:rPr>
+          <w:lang w:val="es-US"/>
+        </w:rPr>
+      </w:pPr>
+      <w:proofErr w:type="spellStart"/>
+      <w:r>
+        <w:rPr>
+          <w:lang w:val="es-US"/>
+        </w:rPr>
+        <w:t>Fentrada</w:t>
+      </w:r>
+      <w:proofErr w:type="spellEnd"/>
+      <w:r>
+        <w:rPr>
+          <w:lang w:val="es-US"/>
+        </w:rPr>
+        <w:t xml:space="preserve"> = </w:t>
+      </w:r>
+      <w:r>
+        <w:rPr>
+          <w:lang w:val="es-US"/>
+        </w:rPr>
+        <w:t>2</w:t>
+      </w:r>
+      <w:r>
+        <w:rPr>
+          <w:lang w:val="es-US"/>
+        </w:rPr>
+        <w:t xml:space="preserve">0 + 10 * </w:t>
+      </w:r>
+      <w:proofErr w:type="gramStart"/>
+      <w:r>
+        <w:rPr>
+          <w:lang w:val="es-US"/>
+        </w:rPr>
+        <w:t>sin(</w:t>
+      </w:r>
+      <w:proofErr w:type="gramEnd"/>
+      <w:r>
+        <w:rPr>
+          <w:lang w:val="es-US"/>
+        </w:rPr>
+        <w:t>0.</w:t>
+      </w:r>
+      <w:r>
+        <w:rPr>
+          <w:lang w:val="es-US"/>
+        </w:rPr>
+        <w:t>2</w:t>
+      </w:r>
+      <w:r>
+        <w:rPr>
+          <w:lang w:val="es-US"/>
+        </w:rPr>
+        <w:t xml:space="preserve"> * t)</w:t>
+      </w:r>
+    </w:p>
+    <w:p>
+      <w:pPr>
+        <w:rPr>
+          <w:lang w:val="es-US"/>
+        </w:rPr>
+      </w:pPr>
+      <w:r>
+        <w:rPr>
+          <w:noProof/>
+          <w:lang w:val="es-US"/>
+        </w:rPr>
+        <w:drawing>
+          <wp:inline distT="0" distB="0" distL="0" distR="0" wp14:anchorId="448931D1" wp14:editId="5EF7AE52">
+            <wp:extent cx="4705350" cy="3138534"/>
+            <wp:effectExtent l="0" t="0" r="0" b="5080"/>
+            <wp:docPr id="7" name="Imagen 7"/>
+            <wp:cNvGraphicFramePr>
+              <a:graphicFrameLocks xmlns:a="http://schemas.openxmlformats.org/drawingml/2006/main" noChangeAspect="1"/>
+            </wp:cNvGraphicFramePr>
+            <a:graphic xmlns:a="http://schemas.openxmlformats.org/drawingml/2006/main">
+              <a:graphicData uri="http://schemas.openxmlformats.org/drawingml/2006/picture">
+                <pic:pic xmlns:pic="http://schemas.openxmlformats.org/drawingml/2006/picture">
+                  <pic:nvPicPr>
+                    <pic:cNvPr id="7" name="Imagen 7"/>
+                    <pic:cNvPicPr/>
+                  </pic:nvPicPr>
+                  <pic:blipFill>
+                    <a:blip r:embed="rId10"/>
+                    <a:stretch>
+                      <a:fillRect/>
+                    </a:stretch>
+                  </pic:blipFill>
+                  <pic:spPr>
+                    <a:xfrm>
+                      <a:off x="0" y="0"/>
+                      <a:ext cx="4720176" cy="3148423"/>
+                    </a:xfrm>
+                    <a:prstGeom prst="rect">
+                      <a:avLst/>
+                    </a:prstGeom>
+                  </pic:spPr>
+                </pic:pic>
+              </a:graphicData>
+            </a:graphic>
+          </wp:inline>
+        </w:drawing>
+      </w:r>
+    </w:p>
+    <w:p>
+      <w:pPr>
+        <w:pStyle w:val="Ttulo1"/>
+        <w:rPr>
+          <w:lang w:val="es-US"/>
+        </w:rPr>
+      </w:pPr>
+      <w:r>
+        <w:rPr>
+          <w:rFonts w:ascii="Segoe UI Emoji" w:hAnsi="Segoe UI Emoji" w:cs="Segoe UI Emoji"/>
+          <w:lang w:val="es-US"/>
+        </w:rPr>
+        <w:lastRenderedPageBreak/>
+        <w:t>📊</w:t>
+      </w:r>
+      <w:r>
+        <w:rPr>
+          <w:lang w:val="es-US"/>
+        </w:rPr>
+        <w:t xml:space="preserve"> Casos extra</w:t>
+      </w:r>
+    </w:p>
+    <w:p>
+      <w:pPr>
+        <w:pStyle w:val="Prrafodelista"/>
+        <w:numPr>
+          <w:ilvl w:val="0"/>
           <w:numId w:val="11"/>
         </w:numPr>
-      </w:pPr>
-      <w:r>
+        <w:rPr>
+          <w:lang w:val="es-US"/>
+        </w:rPr>
+      </w:pPr>
+      <w:r>
+        <w:rPr>
+          <w:lang w:val="es-US"/>
+        </w:rPr>
+        <w:t xml:space="preserve">Transferencia </w:t>
+      </w:r>
+      <w:r>
+        <w:rPr>
+          <w:lang w:val="es-US"/>
+        </w:rPr>
+        <w:t>rápida</w:t>
+      </w:r>
+      <w:r>
+        <w:rPr>
+          <w:lang w:val="es-US"/>
+        </w:rPr>
+        <w:t xml:space="preserve"> y descarga lenta </w:t>
+      </w:r>
+      <w:r>
+        <w:rPr>
+          <w:lang w:val="es-US"/>
+        </w:rPr>
+        <w:t>(</w:t>
+      </w:r>
+      <w:proofErr w:type="spellStart"/>
+      <w:r>
+        <w:rPr>
+          <w:lang w:val="es-US"/>
+        </w:rPr>
+        <w:t>coef_transferencia</w:t>
+      </w:r>
+      <w:proofErr w:type="spellEnd"/>
+      <w:r>
+        <w:rPr>
+          <w:lang w:val="es-US"/>
+        </w:rPr>
+        <w:t xml:space="preserve"> = 0.</w:t>
+      </w:r>
+      <w:r>
+        <w:rPr>
+          <w:lang w:val="es-US"/>
+        </w:rPr>
+        <w:t xml:space="preserve">5 </w:t>
+      </w:r>
+      <w:proofErr w:type="spellStart"/>
+      <w:r>
+        <w:rPr>
+          <w:lang w:val="es-US"/>
+        </w:rPr>
+        <w:t>coef_descarga</w:t>
+      </w:r>
+      <w:proofErr w:type="spellEnd"/>
+      <w:r>
+        <w:rPr>
+          <w:lang w:val="es-US"/>
+        </w:rPr>
+        <w:t xml:space="preserve"> = 0.</w:t>
+      </w:r>
+      <w:r>
+        <w:rPr>
+          <w:lang w:val="es-US"/>
+        </w:rPr>
+        <w:t>2</w:t>
+      </w:r>
+      <w:r>
+        <w:rPr>
+          <w:lang w:val="es-US"/>
+        </w:rPr>
+        <w:t>)</w:t>
+      </w:r>
+    </w:p>
+    <w:p>
+      <w:pPr>
+        <w:pStyle w:val="Prrafodelista"/>
+        <w:ind w:left="765"/>
+        <w:rPr>
+          <w:lang w:val="es-US"/>
+        </w:rPr>
+      </w:pPr>
+    </w:p>
+    <w:p>
+      <w:pPr>
+        <w:pStyle w:val="Prrafodelista"/>
+        <w:ind w:left="765"/>
+        <w:rPr>
+          <w:lang w:val="es-US"/>
+        </w:rPr>
+      </w:pPr>
+      <w:r>
+        <w:rPr>
+          <w:noProof/>
+          <w:lang w:val="es-US"/>
+        </w:rPr>
+        <w:drawing>
+          <wp:inline distT="0" distB="0" distL="0" distR="0" wp14:anchorId="34FF1723" wp14:editId="782CB656">
+            <wp:extent cx="4486275" cy="2990850"/>
+            <wp:effectExtent l="0" t="0" r="9525" b="0"/>
+            <wp:docPr id="5" name="Imagen 5"/>
+            <wp:cNvGraphicFramePr>
+              <a:graphicFrameLocks xmlns:a="http://schemas.openxmlformats.org/drawingml/2006/main" noChangeAspect="1"/>
+            </wp:cNvGraphicFramePr>
+            <a:graphic xmlns:a="http://schemas.openxmlformats.org/drawingml/2006/main">
+              <a:graphicData uri="http://schemas.openxmlformats.org/drawingml/2006/picture">
+                <pic:pic xmlns:pic="http://schemas.openxmlformats.org/drawingml/2006/picture">
+                  <pic:nvPicPr>
+                    <pic:cNvPr id="5" name="Imagen 5"/>
+                    <pic:cNvPicPr/>
+                  </pic:nvPicPr>
+                  <pic:blipFill>
+                    <a:blip r:embed="rId11"/>
+                    <a:stretch>
+                      <a:fillRect/>
+                    </a:stretch>
+                  </pic:blipFill>
+                  <pic:spPr>
+                    <a:xfrm>
+                      <a:off x="0" y="0"/>
+                      <a:ext cx="4489563" cy="2993042"/>
+                    </a:xfrm>
+                    <a:prstGeom prst="rect">
+                      <a:avLst/>
+                    </a:prstGeom>
+                  </pic:spPr>
+                </pic:pic>
+              </a:graphicData>
+            </a:graphic>
+          </wp:inline>
+        </w:drawing>
+      </w:r>
+    </w:p>
+    <w:p>
+      <w:pPr>
+        <w:pStyle w:val="Prrafodelista"/>
+        <w:ind w:left="765"/>
+        <w:rPr>
+          <w:lang w:val="es-US"/>
+        </w:rPr>
+      </w:pPr>
+    </w:p>
+    <w:p>
+      <w:pPr>
+        <w:pStyle w:val="Prrafodelista"/>
+        <w:ind w:left="765"/>
+        <w:rPr>
+          <w:lang w:val="es-US"/>
+        </w:rPr>
+      </w:pPr>
+    </w:p>
+    <w:p>
+      <w:pPr>
+        <w:pStyle w:val="Prrafodelista"/>
+        <w:numPr>
+          <w:ilvl w:val="0"/>
+          <w:numId w:val="11"/>
+        </w:numPr>
+        <w:rPr>
+          <w:lang w:val="es-US"/>
+        </w:rPr>
+      </w:pPr>
+      <w:r>
+        <w:rPr>
+          <w:lang w:val="es-US"/>
+        </w:rPr>
+        <w:t xml:space="preserve">Transferencia </w:t>
+      </w:r>
+      <w:r>
+        <w:rPr>
+          <w:lang w:val="es-US"/>
+        </w:rPr>
+        <w:t>lenta</w:t>
+      </w:r>
+      <w:r>
+        <w:rPr>
+          <w:lang w:val="es-US"/>
+        </w:rPr>
+        <w:t xml:space="preserve"> y descarga </w:t>
+      </w:r>
+      <w:r>
+        <w:rPr>
+          <w:lang w:val="es-US"/>
+        </w:rPr>
+        <w:t>rápida</w:t>
+      </w:r>
+      <w:r>
+        <w:rPr>
+          <w:lang w:val="es-US"/>
+        </w:rPr>
+        <w:t xml:space="preserve"> (</w:t>
+      </w:r>
+      <w:proofErr w:type="spellStart"/>
+      <w:r>
+        <w:rPr>
+          <w:lang w:val="es-US"/>
+        </w:rPr>
+        <w:t>coef_transferencia</w:t>
+      </w:r>
+      <w:proofErr w:type="spellEnd"/>
+      <w:r>
+        <w:rPr>
+          <w:lang w:val="es-US"/>
+        </w:rPr>
+        <w:t xml:space="preserve"> = 0.</w:t>
+      </w:r>
+      <w:r>
+        <w:rPr>
+          <w:lang w:val="es-US"/>
+        </w:rPr>
+        <w:t>5</w:t>
+      </w:r>
+      <w:r>
+        <w:rPr>
+          <w:lang w:val="es-US"/>
+        </w:rPr>
+        <w:t xml:space="preserve"> </w:t>
+      </w:r>
+      <w:proofErr w:type="spellStart"/>
+      <w:r>
+        <w:rPr>
+          <w:lang w:val="es-US"/>
+        </w:rPr>
+        <w:t>coef_descarga</w:t>
+      </w:r>
+      <w:proofErr w:type="spellEnd"/>
+      <w:r>
+        <w:rPr>
+          <w:lang w:val="es-US"/>
+        </w:rPr>
+        <w:t xml:space="preserve"> = 0.</w:t>
+      </w:r>
+      <w:r>
+        <w:rPr>
+          <w:lang w:val="es-US"/>
+        </w:rPr>
+        <w:t>2</w:t>
+      </w:r>
+      <w:r>
+        <w:rPr>
+          <w:lang w:val="es-US"/>
+        </w:rPr>
+        <w:t>)</w:t>
+      </w:r>
+    </w:p>
+    <w:p>
+      <w:pPr>
+        <w:pStyle w:val="Prrafodelista"/>
+        <w:ind w:left="765"/>
+        <w:rPr>
+          <w:lang w:val="es-US"/>
+        </w:rPr>
+      </w:pPr>
+    </w:p>
+    <w:p>
+      <w:pPr>
+        <w:pStyle w:val="Prrafodelista"/>
+        <w:ind w:left="765"/>
+        <w:rPr>
+          <w:lang w:val="es-US"/>
+        </w:rPr>
+      </w:pPr>
+      <w:r>
+        <w:rPr>
+          <w:noProof/>
+          <w:lang w:val="es-US"/>
+        </w:rPr>
+        <w:drawing>
+          <wp:inline distT="0" distB="0" distL="0" distR="0" wp14:anchorId="7EFE2A9C" wp14:editId="0BDD6B08">
+            <wp:extent cx="4581525" cy="3058592"/>
+            <wp:effectExtent l="0" t="0" r="0" b="8890"/>
+            <wp:docPr id="8" name="Imagen 8"/>
+            <wp:cNvGraphicFramePr>
+              <a:graphicFrameLocks xmlns:a="http://schemas.openxmlformats.org/drawingml/2006/main" noChangeAspect="1"/>
+            </wp:cNvGraphicFramePr>
+            <a:graphic xmlns:a="http://schemas.openxmlformats.org/drawingml/2006/main">
+              <a:graphicData uri="http://schemas.openxmlformats.org/drawingml/2006/picture">
+                <pic:pic xmlns:pic="http://schemas.openxmlformats.org/drawingml/2006/picture">
+                  <pic:nvPicPr>
+                    <pic:cNvPr id="8" name="Imagen 8"/>
+                    <pic:cNvPicPr/>
+                  </pic:nvPicPr>
+                  <pic:blipFill>
+                    <a:blip r:embed="rId12"/>
+                    <a:stretch>
+                      <a:fillRect/>
+                    </a:stretch>
+                  </pic:blipFill>
+                  <pic:spPr>
+                    <a:xfrm>
+                      <a:off x="0" y="0"/>
+                      <a:ext cx="4584894" cy="3060841"/>
+                    </a:xfrm>
+                    <a:prstGeom prst="rect">
+                      <a:avLst/>
+                    </a:prstGeom>
+                  </pic:spPr>
+                </pic:pic>
+              </a:graphicData>
+            </a:graphic>
+          </wp:inline>
+        </w:drawing>
+      </w:r>
+    </w:p>
+    <w:p>
+      <w:pPr>
+        <w:pStyle w:val="Prrafodelista"/>
+        <w:ind w:left="765"/>
+        <w:rPr>
+          <w:lang w:val="es-US"/>
+        </w:rPr>
+      </w:pPr>
+    </w:p>
+    <w:p>
+      <w:pPr>
+        <w:pStyle w:val="Prrafodelista"/>
+        <w:ind w:left="765"/>
+        <w:rPr>
+          <w:lang w:val="es-US"/>
+        </w:rPr>
+      </w:pPr>
+    </w:p>
+    <w:p>
+      <w:pPr>
+        <w:pStyle w:val="Prrafodelista"/>
+        <w:ind w:left="765"/>
+        <w:rPr>
+          <w:lang w:val="es-US"/>
+        </w:rPr>
+      </w:pPr>
+    </w:p>
+    <w:p>
+      <w:pPr>
+        <w:pStyle w:val="Ttulo1"/>
+        <w:rPr>
+          <w:lang w:val="es-US"/>
+        </w:rPr>
+      </w:pPr>
+      <w:r>
+        <w:rPr>
+          <w:rStyle w:val="xrtxmta"/>
+          <w:rFonts w:ascii="Segoe UI Emoji" w:hAnsi="Segoe UI Emoji" w:cs="Segoe UI Emoji"/>
+        </w:rPr>
         <w:lastRenderedPageBreak/>
-        <w:t>Sin entrada externa (</w:t>
+        <w:t>📝</w:t>
+      </w:r>
+      <w:r>
+        <w:rPr>
+          <w:lang w:val="es-US"/>
+        </w:rPr>
+        <w:t xml:space="preserve"> </w:t>
+      </w:r>
+      <w:r>
+        <w:rPr>
+          <w:lang w:val="es-US"/>
+        </w:rPr>
+        <w:t>Diferencias observadas</w:t>
+      </w:r>
+    </w:p>
+    <w:p>
+      <w:pPr>
+        <w:rPr>
+          <w:lang w:val="es-US"/>
+        </w:rPr>
+      </w:pPr>
+    </w:p>
+    <w:p>
+      <w:pPr>
+        <w:pStyle w:val="Prrafodelista"/>
+        <w:numPr>
+          <w:ilvl w:val="0"/>
+          <w:numId w:val="13"/>
+        </w:numPr>
+        <w:rPr>
+          <w:lang w:val="es-US"/>
+        </w:rPr>
+      </w:pPr>
+      <w:r>
+        <w:rPr>
+          <w:lang w:val="es-US"/>
+        </w:rPr>
+        <w:t xml:space="preserve">Se observó que el método de Euler es más preciso que el de </w:t>
+      </w:r>
+      <w:r>
+        <w:rPr>
+          <w:lang w:val="es-US"/>
+        </w:rPr>
+        <w:t>Runge-</w:t>
       </w:r>
       <w:proofErr w:type="spellStart"/>
       <w:r>
-        <w:t>flujo</w:t>
+        <w:rPr>
+          <w:lang w:val="es-US"/>
+        </w:rPr>
+        <w:t>Kutta</w:t>
       </w:r>
       <w:proofErr w:type="spellEnd"/>
       <w:r>
-        <w:t xml:space="preserve"> de entrada cero)</w:t>
-      </w:r>
+        <w:rPr>
+          <w:lang w:val="es-US"/>
+        </w:rPr>
+        <w:t xml:space="preserve"> debido a que se puede observar variación en las alturas de los tanques y en el caudal de salida del segundo tanque</w:t>
+      </w:r>
+      <w:r>
+        <w:rPr>
+          <w:lang w:val="es-US"/>
+        </w:rPr>
+        <w:t xml:space="preserve">, además, </w:t>
+      </w:r>
+      <w:r>
+        <w:rPr>
+          <w:lang w:val="es-US"/>
+        </w:rPr>
+        <w:t>no se encontraron diferencias entre un flujo constante y variable</w:t>
+      </w:r>
+    </w:p>
+    <w:p>
+      <w:pPr>
+        <w:pStyle w:val="Prrafodelista"/>
+        <w:numPr>
+          <w:ilvl w:val="0"/>
+          <w:numId w:val="13"/>
+        </w:numPr>
+        <w:rPr>
+          <w:lang w:val="es-US"/>
+        </w:rPr>
+      </w:pPr>
+      <w:r>
+        <w:rPr>
+          <w:lang w:val="es-US"/>
+        </w:rPr>
+        <w:t xml:space="preserve">Los resultados que se esperaban para </w:t>
+      </w:r>
+      <w:proofErr w:type="spellStart"/>
+      <w:r>
+        <w:rPr>
+          <w:lang w:val="es-US"/>
+        </w:rPr>
+        <w:t>Fentrada</w:t>
+      </w:r>
+      <w:proofErr w:type="spellEnd"/>
+      <w:r>
+        <w:rPr>
+          <w:lang w:val="es-US"/>
+        </w:rPr>
+        <w:t xml:space="preserve"> = 10 + 10 * </w:t>
+      </w:r>
+      <w:proofErr w:type="gramStart"/>
+      <w:r>
+        <w:rPr>
+          <w:lang w:val="es-US"/>
+        </w:rPr>
+        <w:t>sin(</w:t>
+      </w:r>
+      <w:proofErr w:type="gramEnd"/>
+      <w:r>
+        <w:rPr>
+          <w:lang w:val="es-US"/>
+        </w:rPr>
+        <w:t>0.1 * t)</w:t>
+      </w:r>
+      <w:r>
+        <w:rPr>
+          <w:lang w:val="es-US"/>
+        </w:rPr>
+        <w:t xml:space="preserve"> coincidieron con los valores obtenidos; pero para </w:t>
+      </w:r>
+      <w:proofErr w:type="spellStart"/>
+      <w:r>
+        <w:rPr>
+          <w:lang w:val="es-US"/>
+        </w:rPr>
+        <w:t>Fentrada</w:t>
+      </w:r>
+      <w:proofErr w:type="spellEnd"/>
+      <w:r>
+        <w:rPr>
+          <w:lang w:val="es-US"/>
+        </w:rPr>
+        <w:t xml:space="preserve"> = 20 + 10 * sin(0.2 * t)</w:t>
+      </w:r>
+      <w:r>
+        <w:rPr>
+          <w:lang w:val="es-US"/>
+        </w:rPr>
+        <w:t xml:space="preserve"> los valores se modificaron alterando las gráficas de las alturas de los tanques y el caudal de salida del segundo tanque</w:t>
+      </w:r>
+      <w:r>
+        <w:rPr>
+          <w:lang w:val="es-US"/>
+        </w:rPr>
+        <w:t xml:space="preserve"> aumentando la frecuencia a la que se mantienen las alturas de los tanques.</w:t>
+      </w:r>
+    </w:p>
+    <w:p>
+      <w:pPr>
+        <w:pStyle w:val="Prrafodelista"/>
+        <w:numPr>
+          <w:ilvl w:val="0"/>
+          <w:numId w:val="13"/>
+        </w:numPr>
+        <w:rPr>
+          <w:lang w:val="es-US"/>
+        </w:rPr>
+      </w:pPr>
+      <w:r>
+        <w:rPr>
+          <w:lang w:val="es-US"/>
+        </w:rPr>
+        <w:t xml:space="preserve">Al modificar las variables </w:t>
+      </w:r>
+      <w:proofErr w:type="spellStart"/>
+      <w:r>
+        <w:rPr>
+          <w:lang w:val="es-US"/>
+        </w:rPr>
+        <w:t>coef_transferencia</w:t>
+      </w:r>
+      <w:proofErr w:type="spellEnd"/>
+      <w:r>
+        <w:rPr>
+          <w:lang w:val="es-US"/>
+        </w:rPr>
+        <w:t xml:space="preserve"> = 0.</w:t>
+      </w:r>
+      <w:r>
+        <w:rPr>
+          <w:lang w:val="es-US"/>
+        </w:rPr>
+        <w:t xml:space="preserve">5 </w:t>
+      </w:r>
+      <w:r>
+        <w:rPr>
+          <w:lang w:val="es-US"/>
+        </w:rPr>
+        <w:t xml:space="preserve">y </w:t>
+      </w:r>
+      <w:proofErr w:type="spellStart"/>
+      <w:r>
+        <w:rPr>
+          <w:lang w:val="es-US"/>
+        </w:rPr>
+        <w:t>coef_descarga</w:t>
+      </w:r>
+      <w:proofErr w:type="spellEnd"/>
+      <w:r>
+        <w:rPr>
+          <w:lang w:val="es-US"/>
+        </w:rPr>
+        <w:t xml:space="preserve"> = 0.</w:t>
+      </w:r>
+      <w:r>
+        <w:rPr>
+          <w:lang w:val="es-US"/>
+        </w:rPr>
+        <w:t>2</w:t>
+      </w:r>
+      <w:r>
+        <w:rPr>
+          <w:lang w:val="es-US"/>
+        </w:rPr>
+        <w:t xml:space="preserve"> se vio un gran cambio en las gráficas de la altura del segundo tanque y el caudal de salida del mismo, con el método de Euler se observa una estabilización más gradual que utilizando las variables del caso base y con el método de </w:t>
+      </w:r>
+      <w:r>
+        <w:rPr>
+          <w:lang w:val="es-US"/>
+        </w:rPr>
+        <w:t>Runge-</w:t>
+      </w:r>
+      <w:proofErr w:type="spellStart"/>
+      <w:r>
+        <w:rPr>
+          <w:lang w:val="es-US"/>
+        </w:rPr>
+        <w:t>Kutta</w:t>
+      </w:r>
+      <w:proofErr w:type="spellEnd"/>
+      <w:r>
+        <w:rPr>
+          <w:lang w:val="es-US"/>
+        </w:rPr>
+        <w:t xml:space="preserve"> se observa que la estabilización de las variables sucede a una altura del segundo tanque mucho mayor</w:t>
+      </w:r>
+      <w:r>
+        <w:rPr>
+          <w:lang w:val="es-US"/>
+        </w:rPr>
+        <w:t xml:space="preserve"> que la del caso base.</w:t>
+      </w:r>
+    </w:p>
+    <w:p>
+      <w:pPr>
+        <w:pStyle w:val="Prrafodelista"/>
+        <w:numPr>
+          <w:ilvl w:val="0"/>
+          <w:numId w:val="13"/>
+        </w:numPr>
+        <w:rPr>
+          <w:lang w:val="es-US"/>
+        </w:rPr>
+      </w:pPr>
+      <w:r>
+        <w:rPr>
+          <w:lang w:val="es-US"/>
+        </w:rPr>
+        <w:t xml:space="preserve">Al contrario que en el punto anterior, al modificar las variables </w:t>
+      </w:r>
+      <w:proofErr w:type="spellStart"/>
+      <w:r>
+        <w:rPr>
+          <w:lang w:val="es-US"/>
+        </w:rPr>
+        <w:t>coef_transferencia</w:t>
+      </w:r>
+      <w:proofErr w:type="spellEnd"/>
+      <w:r>
+        <w:rPr>
+          <w:lang w:val="es-US"/>
+        </w:rPr>
+        <w:t xml:space="preserve"> = 0.5 </w:t>
+      </w:r>
+      <w:r>
+        <w:rPr>
+          <w:lang w:val="es-US"/>
+        </w:rPr>
+        <w:t xml:space="preserve">y </w:t>
+      </w:r>
+      <w:proofErr w:type="spellStart"/>
+      <w:r>
+        <w:rPr>
+          <w:lang w:val="es-US"/>
+        </w:rPr>
+        <w:t>coef_descarga</w:t>
+      </w:r>
+      <w:proofErr w:type="spellEnd"/>
+      <w:r>
+        <w:rPr>
+          <w:lang w:val="es-US"/>
+        </w:rPr>
+        <w:t xml:space="preserve"> = 0.2</w:t>
+      </w:r>
+      <w:r>
+        <w:rPr>
+          <w:lang w:val="es-US"/>
+        </w:rPr>
+        <w:t xml:space="preserve"> se observa un cambio en la fase final del descenso de las alturas </w:t>
+      </w:r>
+      <w:r>
+        <w:rPr>
+          <w:lang w:val="es-US"/>
+        </w:rPr>
+        <w:t>de los tanques</w:t>
+      </w:r>
+      <w:r>
+        <w:rPr>
+          <w:lang w:val="es-US"/>
+        </w:rPr>
+        <w:t xml:space="preserve"> y también en el caudal de salida del segundo tanque justo antes de estabilizarse las gráficas, además de una diferenciación mas significativa entre el método de Euler y el de </w:t>
+      </w:r>
+      <w:r>
+        <w:rPr>
+          <w:lang w:val="es-US"/>
+        </w:rPr>
+        <w:t>Runge-</w:t>
+      </w:r>
+      <w:proofErr w:type="spellStart"/>
+      <w:r>
+        <w:rPr>
+          <w:lang w:val="es-US"/>
+        </w:rPr>
+        <w:t>Kutta</w:t>
+      </w:r>
+      <w:proofErr w:type="spellEnd"/>
     </w:p>
     <w:sectPr>
-      <w:headerReference w:type="default" r:id="rId10"/>
+      <w:headerReference w:type="default" r:id="rId13"/>
       <w:pgSz w:w="12240" w:h="15840"/>
       <w:pgMar w:top="1440" w:right="1800" w:bottom="1440" w:left="1800" w:header="720" w:footer="720" w:gutter="0"/>
       <w:cols w:space="720"/>
@@ -1159,7 +1969,7 @@
 </file>
 
 <file path=word/endnotes.xml><?xml version="1.0" encoding="utf-8"?>
-<w:endnotes xmlns:wpc="http://schemas.microsoft.com/office/word/2010/wordprocessingCanvas" xmlns:cx="http://schemas.microsoft.com/office/drawing/2014/chartex" xmlns:cx1="http://schemas.microsoft.com/office/drawing/2015/9/8/chartex" xmlns:cx2="http://schemas.microsoft.com/office/drawing/2015/10/21/chartex" xmlns:cx3="http://schemas.microsoft.com/office/drawing/2016/5/9/chartex" xmlns:cx4="http://schemas.microsoft.com/office/drawing/2016/5/10/chartex" xmlns:cx5="http://schemas.microsoft.com/office/drawing/2016/5/11/chartex" xmlns:cx6="http://schemas.microsoft.com/office/drawing/2016/5/12/chartex" xmlns:cx7="http://schemas.microsoft.com/office/drawing/2016/5/13/chartex" xmlns:cx8="http://schemas.microsoft.com/office/drawing/2016/5/14/chartex" xmlns:mc="http://schemas.openxmlformats.org/markup-compatibility/2006" xmlns:aink="http://schemas.microsoft.com/office/drawing/2016/ink" xmlns:am3d="http://schemas.microsoft.com/office/drawing/2017/model3d" xmlns:o="urn:schemas-microsoft-com:office:office" xmlns:oel="http://schemas.microsoft.com/office/2019/extlst" xmlns:r="http://schemas.openxmlformats.org/officeDocument/2006/relationships" xmlns:m="http://schemas.openxmlformats.org/officeDocument/2006/math" xmlns:v="urn:schemas-microsoft-com:vml" xmlns:wp14="http://schemas.microsoft.com/office/word/2010/wordprocessingDrawing" xmlns:wp="http://schemas.openxmlformats.org/drawingml/2006/wordprocessingDrawing" xmlns:w10="urn:schemas-microsoft-com:office:word" xmlns:w="http://schemas.openxmlformats.org/wordprocessingml/2006/main" xmlns:w14="http://schemas.microsoft.com/office/word/2010/wordml" xmlns:w15="http://schemas.microsoft.com/office/word/2012/wordml" xmlns:w16cex="http://schemas.microsoft.com/office/word/2018/wordml/cex" xmlns:w16cid="http://schemas.microsoft.com/office/word/2016/wordml/cid" xmlns:w16="http://schemas.microsoft.com/office/word/2018/wordml" xmlns:w16du="http://schemas.microsoft.com/office/word/2023/wordml/word16du" xmlns:w16sdtdh="http://schemas.microsoft.com/office/word/2020/wordml/sdtdatahash" xmlns:w16sdtfl="http://schemas.microsoft.com/office/word/2024/wordml/sdtformatlock" xmlns:w16se="http://schemas.microsoft.com/office/word/2015/wordml/symex" xmlns:wpg="http://schemas.microsoft.com/office/word/2010/wordprocessingGroup" xmlns:wpi="http://schemas.microsoft.com/office/word/2010/wordprocessingInk" xmlns:wne="http://schemas.microsoft.com/office/word/2006/wordml" xmlns:wps="http://schemas.microsoft.com/office/word/2010/wordprocessingShape" mc:Ignorable="w14 w15 w16se w16cid w16 w16cex w16sdtdh w16sdtfl w16du wp14">
+<w:endnotes xmlns:wpc="http://schemas.microsoft.com/office/word/2010/wordprocessingCanvas" xmlns:cx="http://schemas.microsoft.com/office/drawing/2014/chartex" xmlns:cx1="http://schemas.microsoft.com/office/drawing/2015/9/8/chartex" xmlns:cx2="http://schemas.microsoft.com/office/drawing/2015/10/21/chartex" xmlns:cx3="http://schemas.microsoft.com/office/drawing/2016/5/9/chartex" xmlns:cx4="http://schemas.microsoft.com/office/drawing/2016/5/10/chartex" xmlns:cx5="http://schemas.microsoft.com/office/drawing/2016/5/11/chartex" xmlns:cx6="http://schemas.microsoft.com/office/drawing/2016/5/12/chartex" xmlns:cx7="http://schemas.microsoft.com/office/drawing/2016/5/13/chartex" xmlns:cx8="http://schemas.microsoft.com/office/drawing/2016/5/14/chartex" xmlns:mc="http://schemas.openxmlformats.org/markup-compatibility/2006" xmlns:aink="http://schemas.microsoft.com/office/drawing/2016/ink" xmlns:am3d="http://schemas.microsoft.com/office/drawing/2017/model3d" xmlns:o="urn:schemas-microsoft-com:office:office" xmlns:r="http://schemas.openxmlformats.org/officeDocument/2006/relationships" xmlns:m="http://schemas.openxmlformats.org/officeDocument/2006/math" xmlns:v="urn:schemas-microsoft-com:vml" xmlns:wp14="http://schemas.microsoft.com/office/word/2010/wordprocessingDrawing" xmlns:wp="http://schemas.openxmlformats.org/drawingml/2006/wordprocessingDrawing" xmlns:w10="urn:schemas-microsoft-com:office:word" xmlns:w="http://schemas.openxmlformats.org/wordprocessingml/2006/main" xmlns:w14="http://schemas.microsoft.com/office/word/2010/wordml" xmlns:w15="http://schemas.microsoft.com/office/word/2012/wordml" xmlns:w16cex="http://schemas.microsoft.com/office/word/2018/wordml/cex" xmlns:w16cid="http://schemas.microsoft.com/office/word/2016/wordml/cid" xmlns:w16="http://schemas.microsoft.com/office/word/2018/wordml" xmlns:w16sdtdh="http://schemas.microsoft.com/office/word/2020/wordml/sdtdatahash" xmlns:w16se="http://schemas.microsoft.com/office/word/2015/wordml/symex" xmlns:wpg="http://schemas.microsoft.com/office/word/2010/wordprocessingGroup" xmlns:wpi="http://schemas.microsoft.com/office/word/2010/wordprocessingInk" xmlns:wne="http://schemas.microsoft.com/office/word/2006/wordml" xmlns:wps="http://schemas.microsoft.com/office/word/2010/wordprocessingShape" mc:Ignorable="w14 w15 w16se w16cid w16 w16cex w16sdtdh wp14">
   <w:endnote w:type="separator" w:id="-1">
     <w:p>
       <w:pPr>
@@ -1184,7 +1994,7 @@
 </file>
 
 <file path=word/footnotes.xml><?xml version="1.0" encoding="utf-8"?>
-<w:footnotes xmlns:wpc="http://schemas.microsoft.com/office/word/2010/wordprocessingCanvas" xmlns:cx="http://schemas.microsoft.com/office/drawing/2014/chartex" xmlns:cx1="http://schemas.microsoft.com/office/drawing/2015/9/8/chartex" xmlns:cx2="http://schemas.microsoft.com/office/drawing/2015/10/21/chartex" xmlns:cx3="http://schemas.microsoft.com/office/drawing/2016/5/9/chartex" xmlns:cx4="http://schemas.microsoft.com/office/drawing/2016/5/10/chartex" xmlns:cx5="http://schemas.microsoft.com/office/drawing/2016/5/11/chartex" xmlns:cx6="http://schemas.microsoft.com/office/drawing/2016/5/12/chartex" xmlns:cx7="http://schemas.microsoft.com/office/drawing/2016/5/13/chartex" xmlns:cx8="http://schemas.microsoft.com/office/drawing/2016/5/14/chartex" xmlns:mc="http://schemas.openxmlformats.org/markup-compatibility/2006" xmlns:aink="http://schemas.microsoft.com/office/drawing/2016/ink" xmlns:am3d="http://schemas.microsoft.com/office/drawing/2017/model3d" xmlns:o="urn:schemas-microsoft-com:office:office" xmlns:oel="http://schemas.microsoft.com/office/2019/extlst" xmlns:r="http://schemas.openxmlformats.org/officeDocument/2006/relationships" xmlns:m="http://schemas.openxmlformats.org/officeDocument/2006/math" xmlns:v="urn:schemas-microsoft-com:vml" xmlns:wp14="http://schemas.microsoft.com/office/word/2010/wordprocessingDrawing" xmlns:wp="http://schemas.openxmlformats.org/drawingml/2006/wordprocessingDrawing" xmlns:w10="urn:schemas-microsoft-com:office:word" xmlns:w="http://schemas.openxmlformats.org/wordprocessingml/2006/main" xmlns:w14="http://schemas.microsoft.com/office/word/2010/wordml" xmlns:w15="http://schemas.microsoft.com/office/word/2012/wordml" xmlns:w16cex="http://schemas.microsoft.com/office/word/2018/wordml/cex" xmlns:w16cid="http://schemas.microsoft.com/office/word/2016/wordml/cid" xmlns:w16="http://schemas.microsoft.com/office/word/2018/wordml" xmlns:w16du="http://schemas.microsoft.com/office/word/2023/wordml/word16du" xmlns:w16sdtdh="http://schemas.microsoft.com/office/word/2020/wordml/sdtdatahash" xmlns:w16sdtfl="http://schemas.microsoft.com/office/word/2024/wordml/sdtformatlock" xmlns:w16se="http://schemas.microsoft.com/office/word/2015/wordml/symex" xmlns:wpg="http://schemas.microsoft.com/office/word/2010/wordprocessingGroup" xmlns:wpi="http://schemas.microsoft.com/office/word/2010/wordprocessingInk" xmlns:wne="http://schemas.microsoft.com/office/word/2006/wordml" xmlns:wps="http://schemas.microsoft.com/office/word/2010/wordprocessingShape" mc:Ignorable="w14 w15 w16se w16cid w16 w16cex w16sdtdh w16sdtfl w16du wp14">
+<w:footnotes xmlns:wpc="http://schemas.microsoft.com/office/word/2010/wordprocessingCanvas" xmlns:cx="http://schemas.microsoft.com/office/drawing/2014/chartex" xmlns:cx1="http://schemas.microsoft.com/office/drawing/2015/9/8/chartex" xmlns:cx2="http://schemas.microsoft.com/office/drawing/2015/10/21/chartex" xmlns:cx3="http://schemas.microsoft.com/office/drawing/2016/5/9/chartex" xmlns:cx4="http://schemas.microsoft.com/office/drawing/2016/5/10/chartex" xmlns:cx5="http://schemas.microsoft.com/office/drawing/2016/5/11/chartex" xmlns:cx6="http://schemas.microsoft.com/office/drawing/2016/5/12/chartex" xmlns:cx7="http://schemas.microsoft.com/office/drawing/2016/5/13/chartex" xmlns:cx8="http://schemas.microsoft.com/office/drawing/2016/5/14/chartex" xmlns:mc="http://schemas.openxmlformats.org/markup-compatibility/2006" xmlns:aink="http://schemas.microsoft.com/office/drawing/2016/ink" xmlns:am3d="http://schemas.microsoft.com/office/drawing/2017/model3d" xmlns:o="urn:schemas-microsoft-com:office:office" xmlns:r="http://schemas.openxmlformats.org/officeDocument/2006/relationships" xmlns:m="http://schemas.openxmlformats.org/officeDocument/2006/math" xmlns:v="urn:schemas-microsoft-com:vml" xmlns:wp14="http://schemas.microsoft.com/office/word/2010/wordprocessingDrawing" xmlns:wp="http://schemas.openxmlformats.org/drawingml/2006/wordprocessingDrawing" xmlns:w10="urn:schemas-microsoft-com:office:word" xmlns:w="http://schemas.openxmlformats.org/wordprocessingml/2006/main" xmlns:w14="http://schemas.microsoft.com/office/word/2010/wordml" xmlns:w15="http://schemas.microsoft.com/office/word/2012/wordml" xmlns:w16cex="http://schemas.microsoft.com/office/word/2018/wordml/cex" xmlns:w16cid="http://schemas.microsoft.com/office/word/2016/wordml/cid" xmlns:w16="http://schemas.microsoft.com/office/word/2018/wordml" xmlns:w16sdtdh="http://schemas.microsoft.com/office/word/2020/wordml/sdtdatahash" xmlns:w16se="http://schemas.microsoft.com/office/word/2015/wordml/symex" xmlns:wpg="http://schemas.microsoft.com/office/word/2010/wordprocessingGroup" xmlns:wpi="http://schemas.microsoft.com/office/word/2010/wordprocessingInk" xmlns:wne="http://schemas.microsoft.com/office/word/2006/wordml" xmlns:wps="http://schemas.microsoft.com/office/word/2010/wordprocessingShape" mc:Ignorable="w14 w15 w16se w16cid w16 w16cex w16sdtdh wp14">
   <w:footnote w:type="separator" w:id="-1">
     <w:p>
       <w:pPr>
@@ -1209,7 +2019,7 @@
 </file>
 
 <file path=word/header1.xml><?xml version="1.0" encoding="utf-8"?>
-<w:hdr xmlns:wpc="http://schemas.microsoft.com/office/word/2010/wordprocessingCanvas" xmlns:cx="http://schemas.microsoft.com/office/drawing/2014/chartex" xmlns:cx1="http://schemas.microsoft.com/office/drawing/2015/9/8/chartex" xmlns:cx2="http://schemas.microsoft.com/office/drawing/2015/10/21/chartex" xmlns:cx3="http://schemas.microsoft.com/office/drawing/2016/5/9/chartex" xmlns:cx4="http://schemas.microsoft.com/office/drawing/2016/5/10/chartex" xmlns:cx5="http://schemas.microsoft.com/office/drawing/2016/5/11/chartex" xmlns:cx6="http://schemas.microsoft.com/office/drawing/2016/5/12/chartex" xmlns:cx7="http://schemas.microsoft.com/office/drawing/2016/5/13/chartex" xmlns:cx8="http://schemas.microsoft.com/office/drawing/2016/5/14/chartex" xmlns:mc="http://schemas.openxmlformats.org/markup-compatibility/2006" xmlns:aink="http://schemas.microsoft.com/office/drawing/2016/ink" xmlns:am3d="http://schemas.microsoft.com/office/drawing/2017/model3d" xmlns:o="urn:schemas-microsoft-com:office:office" xmlns:oel="http://schemas.microsoft.com/office/2019/extlst" xmlns:r="http://schemas.openxmlformats.org/officeDocument/2006/relationships" xmlns:m="http://schemas.openxmlformats.org/officeDocument/2006/math" xmlns:v="urn:schemas-microsoft-com:vml" xmlns:wp14="http://schemas.microsoft.com/office/word/2010/wordprocessingDrawing" xmlns:wp="http://schemas.openxmlformats.org/drawingml/2006/wordprocessingDrawing" xmlns:w10="urn:schemas-microsoft-com:office:word" xmlns:w="http://schemas.openxmlformats.org/wordprocessingml/2006/main" xmlns:w14="http://schemas.microsoft.com/office/word/2010/wordml" xmlns:w15="http://schemas.microsoft.com/office/word/2012/wordml" xmlns:w16cex="http://schemas.microsoft.com/office/word/2018/wordml/cex" xmlns:w16cid="http://schemas.microsoft.com/office/word/2016/wordml/cid" xmlns:w16="http://schemas.microsoft.com/office/word/2018/wordml" xmlns:w16du="http://schemas.microsoft.com/office/word/2023/wordml/word16du" xmlns:w16sdtdh="http://schemas.microsoft.com/office/word/2020/wordml/sdtdatahash" xmlns:w16sdtfl="http://schemas.microsoft.com/office/word/2024/wordml/sdtformatlock" xmlns:w16se="http://schemas.microsoft.com/office/word/2015/wordml/symex" xmlns:wpg="http://schemas.microsoft.com/office/word/2010/wordprocessingGroup" xmlns:wpi="http://schemas.microsoft.com/office/word/2010/wordprocessingInk" xmlns:wne="http://schemas.microsoft.com/office/word/2006/wordml" xmlns:wps="http://schemas.microsoft.com/office/word/2010/wordprocessingShape" mc:Ignorable="w14 w15 w16se w16cid w16 w16cex w16sdtdh w16sdtfl w16du wp14">
+<w:hdr xmlns:wpc="http://schemas.microsoft.com/office/word/2010/wordprocessingCanvas" xmlns:cx="http://schemas.microsoft.com/office/drawing/2014/chartex" xmlns:cx1="http://schemas.microsoft.com/office/drawing/2015/9/8/chartex" xmlns:cx2="http://schemas.microsoft.com/office/drawing/2015/10/21/chartex" xmlns:cx3="http://schemas.microsoft.com/office/drawing/2016/5/9/chartex" xmlns:cx4="http://schemas.microsoft.com/office/drawing/2016/5/10/chartex" xmlns:cx5="http://schemas.microsoft.com/office/drawing/2016/5/11/chartex" xmlns:cx6="http://schemas.microsoft.com/office/drawing/2016/5/12/chartex" xmlns:cx7="http://schemas.microsoft.com/office/drawing/2016/5/13/chartex" xmlns:cx8="http://schemas.microsoft.com/office/drawing/2016/5/14/chartex" xmlns:mc="http://schemas.openxmlformats.org/markup-compatibility/2006" xmlns:aink="http://schemas.microsoft.com/office/drawing/2016/ink" xmlns:am3d="http://schemas.microsoft.com/office/drawing/2017/model3d" xmlns:o="urn:schemas-microsoft-com:office:office" xmlns:r="http://schemas.openxmlformats.org/officeDocument/2006/relationships" xmlns:m="http://schemas.openxmlformats.org/officeDocument/2006/math" xmlns:v="urn:schemas-microsoft-com:vml" xmlns:wp14="http://schemas.microsoft.com/office/word/2010/wordprocessingDrawing" xmlns:wp="http://schemas.openxmlformats.org/drawingml/2006/wordprocessingDrawing" xmlns:w10="urn:schemas-microsoft-com:office:word" xmlns:w="http://schemas.openxmlformats.org/wordprocessingml/2006/main" xmlns:w14="http://schemas.microsoft.com/office/word/2010/wordml" xmlns:w15="http://schemas.microsoft.com/office/word/2012/wordml" xmlns:w16cex="http://schemas.microsoft.com/office/word/2018/wordml/cex" xmlns:w16cid="http://schemas.microsoft.com/office/word/2016/wordml/cid" xmlns:w16="http://schemas.microsoft.com/office/word/2018/wordml" xmlns:w16sdtdh="http://schemas.microsoft.com/office/word/2020/wordml/sdtdatahash" xmlns:w16se="http://schemas.microsoft.com/office/word/2015/wordml/symex" xmlns:wpg="http://schemas.microsoft.com/office/word/2010/wordprocessingGroup" xmlns:wpi="http://schemas.microsoft.com/office/word/2010/wordprocessingInk" xmlns:wne="http://schemas.microsoft.com/office/word/2006/wordml" xmlns:wps="http://schemas.microsoft.com/office/word/2010/wordprocessingShape" mc:Ignorable="w14 w15 w16se w16cid w16 w16cex w16sdtdh wp14">
   <w:p>
     <w:pPr>
       <w:pStyle w:val="Encabezado"/>
@@ -1217,11 +2027,51 @@
         <w:lang w:val="es-AR"/>
       </w:rPr>
     </w:pPr>
+    <w:proofErr w:type="spellStart"/>
     <w:r>
       <w:rPr>
         <w:lang w:val="es-AR"/>
       </w:rPr>
-      <w:t xml:space="preserve">Pellizzari Matias – Santiago Pesce </w:t>
+      <w:t>Pellizzari</w:t>
+    </w:r>
+    <w:proofErr w:type="spellEnd"/>
+    <w:r>
+      <w:rPr>
+        <w:lang w:val="es-AR"/>
+      </w:rPr>
+      <w:t xml:space="preserve"> </w:t>
+    </w:r>
+    <w:proofErr w:type="spellStart"/>
+    <w:r>
+      <w:rPr>
+        <w:lang w:val="es-AR"/>
+      </w:rPr>
+      <w:t>Matias</w:t>
+    </w:r>
+    <w:proofErr w:type="spellEnd"/>
+    <w:r>
+      <w:rPr>
+        <w:lang w:val="es-AR"/>
+      </w:rPr>
+      <w:t xml:space="preserve"> –</w:t>
+    </w:r>
+    <w:r>
+      <w:rPr>
+        <w:lang w:val="es-AR"/>
+      </w:rPr>
+      <w:t xml:space="preserve"> </w:t>
+    </w:r>
+    <w:r>
+      <w:rPr>
+        <w:lang w:val="es-AR"/>
+      </w:rPr>
+      <w:t xml:space="preserve">Pesce </w:t>
+    </w:r>
+    <w:r>
+      <w:rPr>
+        <w:lang w:val="es-AR"/>
+      </w:rPr>
+      <w:t>Santiago</w:t>
     </w:r>
     <w:r>
       <w:rPr>
@@ -1235,7 +2085,7 @@
 </file>
 
 <file path=word/numbering.xml><?xml version="1.0" encoding="utf-8"?>
-<w:numbering xmlns:wpc="http://schemas.microsoft.com/office/word/2010/wordprocessingCanvas" xmlns:cx="http://schemas.microsoft.com/office/drawing/2014/chartex" xmlns:cx1="http://schemas.microsoft.com/office/drawing/2015/9/8/chartex" xmlns:cx2="http://schemas.microsoft.com/office/drawing/2015/10/21/chartex" xmlns:cx3="http://schemas.microsoft.com/office/drawing/2016/5/9/chartex" xmlns:cx4="http://schemas.microsoft.com/office/drawing/2016/5/10/chartex" xmlns:cx5="http://schemas.microsoft.com/office/drawing/2016/5/11/chartex" xmlns:cx6="http://schemas.microsoft.com/office/drawing/2016/5/12/chartex" xmlns:cx7="http://schemas.microsoft.com/office/drawing/2016/5/13/chartex" xmlns:cx8="http://schemas.microsoft.com/office/drawing/2016/5/14/chartex" xmlns:mc="http://schemas.openxmlformats.org/markup-compatibility/2006" xmlns:aink="http://schemas.microsoft.com/office/drawing/2016/ink" xmlns:am3d="http://schemas.microsoft.com/office/drawing/2017/model3d" xmlns:o="urn:schemas-microsoft-com:office:office" xmlns:oel="http://schemas.microsoft.com/office/2019/extlst" xmlns:r="http://schemas.openxmlformats.org/officeDocument/2006/relationships" xmlns:m="http://schemas.openxmlformats.org/officeDocument/2006/math" xmlns:v="urn:schemas-microsoft-com:vml" xmlns:wp14="http://schemas.microsoft.com/office/word/2010/wordprocessingDrawing" xmlns:wp="http://schemas.openxmlformats.org/drawingml/2006/wordprocessingDrawing" xmlns:w10="urn:schemas-microsoft-com:office:word" xmlns:w="http://schemas.openxmlformats.org/wordprocessingml/2006/main" xmlns:w14="http://schemas.microsoft.com/office/word/2010/wordml" xmlns:w15="http://schemas.microsoft.com/office/word/2012/wordml" xmlns:w16cex="http://schemas.microsoft.com/office/word/2018/wordml/cex" xmlns:w16cid="http://schemas.microsoft.com/office/word/2016/wordml/cid" xmlns:w16="http://schemas.microsoft.com/office/word/2018/wordml" xmlns:w16du="http://schemas.microsoft.com/office/word/2023/wordml/word16du" xmlns:w16sdtdh="http://schemas.microsoft.com/office/word/2020/wordml/sdtdatahash" xmlns:w16sdtfl="http://schemas.microsoft.com/office/word/2024/wordml/sdtformatlock" xmlns:w16se="http://schemas.microsoft.com/office/word/2015/wordml/symex" xmlns:wpg="http://schemas.microsoft.com/office/word/2010/wordprocessingGroup" xmlns:wpi="http://schemas.microsoft.com/office/word/2010/wordprocessingInk" xmlns:wne="http://schemas.microsoft.com/office/word/2006/wordml" xmlns:wps="http://schemas.microsoft.com/office/word/2010/wordprocessingShape" mc:Ignorable="w14 w15 w16se w16cid w16 w16cex w16sdtdh w16sdtfl w16du wp14">
+<w:numbering xmlns:wpc="http://schemas.microsoft.com/office/word/2010/wordprocessingCanvas" xmlns:cx="http://schemas.microsoft.com/office/drawing/2014/chartex" xmlns:cx1="http://schemas.microsoft.com/office/drawing/2015/9/8/chartex" xmlns:cx2="http://schemas.microsoft.com/office/drawing/2015/10/21/chartex" xmlns:cx3="http://schemas.microsoft.com/office/drawing/2016/5/9/chartex" xmlns:cx4="http://schemas.microsoft.com/office/drawing/2016/5/10/chartex" xmlns:cx5="http://schemas.microsoft.com/office/drawing/2016/5/11/chartex" xmlns:cx6="http://schemas.microsoft.com/office/drawing/2016/5/12/chartex" xmlns:cx7="http://schemas.microsoft.com/office/drawing/2016/5/13/chartex" xmlns:cx8="http://schemas.microsoft.com/office/drawing/2016/5/14/chartex" xmlns:mc="http://schemas.openxmlformats.org/markup-compatibility/2006" xmlns:aink="http://schemas.microsoft.com/office/drawing/2016/ink" xmlns:am3d="http://schemas.microsoft.com/office/drawing/2017/model3d" xmlns:o="urn:schemas-microsoft-com:office:office" xmlns:r="http://schemas.openxmlformats.org/officeDocument/2006/relationships" xmlns:m="http://schemas.openxmlformats.org/officeDocument/2006/math" xmlns:v="urn:schemas-microsoft-com:vml" xmlns:wp14="http://schemas.microsoft.com/office/word/2010/wordprocessingDrawing" xmlns:wp="http://schemas.openxmlformats.org/drawingml/2006/wordprocessingDrawing" xmlns:w10="urn:schemas-microsoft-com:office:word" xmlns:w="http://schemas.openxmlformats.org/wordprocessingml/2006/main" xmlns:w14="http://schemas.microsoft.com/office/word/2010/wordml" xmlns:w15="http://schemas.microsoft.com/office/word/2012/wordml" xmlns:w16cex="http://schemas.microsoft.com/office/word/2018/wordml/cex" xmlns:w16cid="http://schemas.microsoft.com/office/word/2016/wordml/cid" xmlns:w16="http://schemas.microsoft.com/office/word/2018/wordml" xmlns:w16sdtdh="http://schemas.microsoft.com/office/word/2020/wordml/sdtdatahash" xmlns:w16se="http://schemas.microsoft.com/office/word/2015/wordml/symex" xmlns:wpg="http://schemas.microsoft.com/office/word/2010/wordprocessingGroup" xmlns:wpi="http://schemas.microsoft.com/office/word/2010/wordprocessingInk" xmlns:wne="http://schemas.microsoft.com/office/word/2006/wordml" xmlns:wps="http://schemas.microsoft.com/office/word/2010/wordprocessingShape" mc:Ignorable="w14 w15 w16se w16cid w16 w16cex w16sdtdh wp14">
   <w:abstractNum w:abstractNumId="0" w15:restartNumberingAfterBreak="0">
     <w:nsid w:val="FFFFFF7C"/>
     <w:multiLevelType w:val="singleLevel"/>
@@ -1746,47 +2596,163 @@
       </w:rPr>
     </w:lvl>
   </w:abstractNum>
-  <w:num w:numId="1" w16cid:durableId="720248517">
+  <w:abstractNum w:abstractNumId="12" w15:restartNumberingAfterBreak="0">
+    <w:nsid w:val="78F2274D"/>
+    <w:multiLevelType w:val="hybridMultilevel"/>
+    <w:tmpl w:val="E6C0E216"/>
+    <w:lvl w:ilvl="0" w:tplc="540A000B">
+      <w:start w:val="1"/>
+      <w:numFmt w:val="bullet"/>
+      <w:lvlText w:val=""/>
+      <w:lvlJc w:val="left"/>
+      <w:pPr>
+        <w:ind w:left="720" w:hanging="360"/>
+      </w:pPr>
+      <w:rPr>
+        <w:rFonts w:ascii="Wingdings" w:hAnsi="Wingdings" w:hint="default"/>
+      </w:rPr>
+    </w:lvl>
+    <w:lvl w:ilvl="1" w:tplc="540A0003" w:tentative="1">
+      <w:start w:val="1"/>
+      <w:numFmt w:val="bullet"/>
+      <w:lvlText w:val="o"/>
+      <w:lvlJc w:val="left"/>
+      <w:pPr>
+        <w:ind w:left="1440" w:hanging="360"/>
+      </w:pPr>
+      <w:rPr>
+        <w:rFonts w:ascii="Courier New" w:hAnsi="Courier New" w:cs="Courier New" w:hint="default"/>
+      </w:rPr>
+    </w:lvl>
+    <w:lvl w:ilvl="2" w:tplc="540A0005" w:tentative="1">
+      <w:start w:val="1"/>
+      <w:numFmt w:val="bullet"/>
+      <w:lvlText w:val=""/>
+      <w:lvlJc w:val="left"/>
+      <w:pPr>
+        <w:ind w:left="2160" w:hanging="360"/>
+      </w:pPr>
+      <w:rPr>
+        <w:rFonts w:ascii="Wingdings" w:hAnsi="Wingdings" w:hint="default"/>
+      </w:rPr>
+    </w:lvl>
+    <w:lvl w:ilvl="3" w:tplc="540A0001" w:tentative="1">
+      <w:start w:val="1"/>
+      <w:numFmt w:val="bullet"/>
+      <w:lvlText w:val=""/>
+      <w:lvlJc w:val="left"/>
+      <w:pPr>
+        <w:ind w:left="2880" w:hanging="360"/>
+      </w:pPr>
+      <w:rPr>
+        <w:rFonts w:ascii="Symbol" w:hAnsi="Symbol" w:hint="default"/>
+      </w:rPr>
+    </w:lvl>
+    <w:lvl w:ilvl="4" w:tplc="540A0003" w:tentative="1">
+      <w:start w:val="1"/>
+      <w:numFmt w:val="bullet"/>
+      <w:lvlText w:val="o"/>
+      <w:lvlJc w:val="left"/>
+      <w:pPr>
+        <w:ind w:left="3600" w:hanging="360"/>
+      </w:pPr>
+      <w:rPr>
+        <w:rFonts w:ascii="Courier New" w:hAnsi="Courier New" w:cs="Courier New" w:hint="default"/>
+      </w:rPr>
+    </w:lvl>
+    <w:lvl w:ilvl="5" w:tplc="540A0005" w:tentative="1">
+      <w:start w:val="1"/>
+      <w:numFmt w:val="bullet"/>
+      <w:lvlText w:val=""/>
+      <w:lvlJc w:val="left"/>
+      <w:pPr>
+        <w:ind w:left="4320" w:hanging="360"/>
+      </w:pPr>
+      <w:rPr>
+        <w:rFonts w:ascii="Wingdings" w:hAnsi="Wingdings" w:hint="default"/>
+      </w:rPr>
+    </w:lvl>
+    <w:lvl w:ilvl="6" w:tplc="540A0001" w:tentative="1">
+      <w:start w:val="1"/>
+      <w:numFmt w:val="bullet"/>
+      <w:lvlText w:val=""/>
+      <w:lvlJc w:val="left"/>
+      <w:pPr>
+        <w:ind w:left="5040" w:hanging="360"/>
+      </w:pPr>
+      <w:rPr>
+        <w:rFonts w:ascii="Symbol" w:hAnsi="Symbol" w:hint="default"/>
+      </w:rPr>
+    </w:lvl>
+    <w:lvl w:ilvl="7" w:tplc="540A0003" w:tentative="1">
+      <w:start w:val="1"/>
+      <w:numFmt w:val="bullet"/>
+      <w:lvlText w:val="o"/>
+      <w:lvlJc w:val="left"/>
+      <w:pPr>
+        <w:ind w:left="5760" w:hanging="360"/>
+      </w:pPr>
+      <w:rPr>
+        <w:rFonts w:ascii="Courier New" w:hAnsi="Courier New" w:cs="Courier New" w:hint="default"/>
+      </w:rPr>
+    </w:lvl>
+    <w:lvl w:ilvl="8" w:tplc="540A0005" w:tentative="1">
+      <w:start w:val="1"/>
+      <w:numFmt w:val="bullet"/>
+      <w:lvlText w:val=""/>
+      <w:lvlJc w:val="left"/>
+      <w:pPr>
+        <w:ind w:left="6480" w:hanging="360"/>
+      </w:pPr>
+      <w:rPr>
+        <w:rFonts w:ascii="Wingdings" w:hAnsi="Wingdings" w:hint="default"/>
+      </w:rPr>
+    </w:lvl>
+  </w:abstractNum>
+  <w:num w:numId="1">
     <w:abstractNumId w:val="8"/>
   </w:num>
-  <w:num w:numId="2" w16cid:durableId="499807327">
+  <w:num w:numId="2">
     <w:abstractNumId w:val="6"/>
   </w:num>
-  <w:num w:numId="3" w16cid:durableId="758598837">
+  <w:num w:numId="3">
     <w:abstractNumId w:val="5"/>
   </w:num>
-  <w:num w:numId="4" w16cid:durableId="763110000">
+  <w:num w:numId="4">
     <w:abstractNumId w:val="4"/>
   </w:num>
-  <w:num w:numId="5" w16cid:durableId="600914308">
+  <w:num w:numId="5">
     <w:abstractNumId w:val="7"/>
   </w:num>
-  <w:num w:numId="6" w16cid:durableId="589316811">
+  <w:num w:numId="6">
     <w:abstractNumId w:val="3"/>
   </w:num>
-  <w:num w:numId="7" w16cid:durableId="1630550003">
+  <w:num w:numId="7">
     <w:abstractNumId w:val="2"/>
   </w:num>
-  <w:num w:numId="8" w16cid:durableId="660889302">
+  <w:num w:numId="8">
     <w:abstractNumId w:val="1"/>
   </w:num>
-  <w:num w:numId="9" w16cid:durableId="1761373020">
+  <w:num w:numId="9">
     <w:abstractNumId w:val="0"/>
   </w:num>
-  <w:num w:numId="10" w16cid:durableId="1046832730">
+  <w:num w:numId="10">
     <w:abstractNumId w:val="11"/>
   </w:num>
-  <w:num w:numId="11" w16cid:durableId="1018968084">
+  <w:num w:numId="11">
     <w:abstractNumId w:val="9"/>
   </w:num>
-  <w:num w:numId="12" w16cid:durableId="1169247345">
+  <w:num w:numId="12">
     <w:abstractNumId w:val="10"/>
+  </w:num>
+  <w:num w:numId="13">
+    <w:abstractNumId w:val="12"/>
   </w:num>
 </w:numbering>
 </file>
 
 <file path=word/styles.xml><?xml version="1.0" encoding="utf-8"?>
-<w:styles xmlns:mc="http://schemas.openxmlformats.org/markup-compatibility/2006" xmlns:r="http://schemas.openxmlformats.org/officeDocument/2006/relationships" xmlns:w="http://schemas.openxmlformats.org/wordprocessingml/2006/main" xmlns:w14="http://schemas.microsoft.com/office/word/2010/wordml" xmlns:w15="http://schemas.microsoft.com/office/word/2012/wordml" xmlns:w16cex="http://schemas.microsoft.com/office/word/2018/wordml/cex" xmlns:w16cid="http://schemas.microsoft.com/office/word/2016/wordml/cid" xmlns:w16="http://schemas.microsoft.com/office/word/2018/wordml" xmlns:w16du="http://schemas.microsoft.com/office/word/2023/wordml/word16du" xmlns:w16sdtdh="http://schemas.microsoft.com/office/word/2020/wordml/sdtdatahash" xmlns:w16sdtfl="http://schemas.microsoft.com/office/word/2024/wordml/sdtformatlock" xmlns:w16se="http://schemas.microsoft.com/office/word/2015/wordml/symex" mc:Ignorable="w14 w15 w16se w16cid w16 w16cex w16sdtdh w16sdtfl w16du">
+<w:styles xmlns:mc="http://schemas.openxmlformats.org/markup-compatibility/2006" xmlns:r="http://schemas.openxmlformats.org/officeDocument/2006/relationships" xmlns:w="http://schemas.openxmlformats.org/wordprocessingml/2006/main" xmlns:w14="http://schemas.microsoft.com/office/word/2010/wordml" xmlns:w15="http://schemas.microsoft.com/office/word/2012/wordml" xmlns:w16cex="http://schemas.microsoft.com/office/word/2018/wordml/cex" xmlns:w16cid="http://schemas.microsoft.com/office/word/2016/wordml/cid" xmlns:w16="http://schemas.microsoft.com/office/word/2018/wordml" xmlns:w16sdtdh="http://schemas.microsoft.com/office/word/2020/wordml/sdtdatahash" xmlns:w16se="http://schemas.microsoft.com/office/word/2015/wordml/symex" mc:Ignorable="w14 w15 w16se w16cid w16 w16cex w16sdtdh">
   <w:docDefaults>
     <w:rPrDefault>
       <w:rPr>
@@ -2388,6 +3354,7 @@
   <w:style w:type="character" w:default="1" w:styleId="Fuentedeprrafopredeter">
     <w:name w:val="Default Paragraph Font"/>
     <w:uiPriority w:val="1"/>
+    <w:semiHidden/>
     <w:unhideWhenUsed/>
   </w:style>
   <w:style w:type="table" w:default="1" w:styleId="Tablanormal">
@@ -13163,6 +14130,11 @@
         <w:shd w:val="clear" w:color="auto" w:fill="FBCAA2" w:themeFill="accent6" w:themeFillTint="7F"/>
       </w:tcPr>
     </w:tblStylePr>
+  </w:style>
+  <w:style w:type="character" w:customStyle="1" w:styleId="xrtxmta">
+    <w:name w:val="xrtxmta"/>
+    <w:basedOn w:val="Fuentedeprrafopredeter"/>
+    <w:rsid w:val="000F642D"/>
   </w:style>
 </w:styles>
 </file>

</xml_diff>